<commit_message>
add image in the board
</commit_message>
<xml_diff>
--- a/Board/yahia-afife.docx
+++ b/Board/yahia-afife.docx
@@ -1,6 +1,6 @@
 
 <file path=word/document.xml><?xml version="1.0" encoding="utf-8"?>
-<w:document xmlns:wpc="http://schemas.microsoft.com/office/word/2010/wordprocessingCanvas" xmlns:mc="http://schemas.openxmlformats.org/markup-compatibility/2006" xmlns:o="urn:schemas-microsoft-com:office:office" xmlns:r="http://schemas.openxmlformats.org/officeDocument/2006/relationships" xmlns:m="http://schemas.openxmlformats.org/officeDocument/2006/math" xmlns:v="urn:schemas-microsoft-com:vml" xmlns:wp14="http://schemas.microsoft.com/office/word/2010/wordprocessingDrawing" xmlns:wp="http://schemas.openxmlformats.org/drawingml/2006/wordprocessingDrawing" xmlns:w10="urn:schemas-microsoft-com:office:word" xmlns:w="http://schemas.openxmlformats.org/wordprocessingml/2006/main" xmlns:w14="http://schemas.microsoft.com/office/word/2010/wordml" xmlns:wpg="http://schemas.microsoft.com/office/word/2010/wordprocessingGroup" xmlns:wpi="http://schemas.microsoft.com/office/word/2010/wordprocessingInk" xmlns:wne="http://schemas.microsoft.com/office/word/2006/wordml" xmlns:wps="http://schemas.microsoft.com/office/word/2010/wordprocessingShape" mc:Ignorable="w14 wp14">
+<w:document xmlns:wpc="http://schemas.microsoft.com/office/word/2010/wordprocessingCanvas" xmlns:cx="http://schemas.microsoft.com/office/drawing/2014/chartex" xmlns:cx1="http://schemas.microsoft.com/office/drawing/2015/9/8/chartex" xmlns:cx2="http://schemas.microsoft.com/office/drawing/2015/10/21/chartex" xmlns:cx3="http://schemas.microsoft.com/office/drawing/2016/5/9/chartex" xmlns:cx4="http://schemas.microsoft.com/office/drawing/2016/5/10/chartex" xmlns:cx5="http://schemas.microsoft.com/office/drawing/2016/5/11/chartex" xmlns:cx6="http://schemas.microsoft.com/office/drawing/2016/5/12/chartex" xmlns:cx7="http://schemas.microsoft.com/office/drawing/2016/5/13/chartex" xmlns:cx8="http://schemas.microsoft.com/office/drawing/2016/5/14/chartex" xmlns:mc="http://schemas.openxmlformats.org/markup-compatibility/2006" xmlns:aink="http://schemas.microsoft.com/office/drawing/2016/ink" xmlns:am3d="http://schemas.microsoft.com/office/drawing/2017/model3d" xmlns:o="urn:schemas-microsoft-com:office:office" xmlns:oel="http://schemas.microsoft.com/office/2019/extlst" xmlns:r="http://schemas.openxmlformats.org/officeDocument/2006/relationships" xmlns:m="http://schemas.openxmlformats.org/officeDocument/2006/math" xmlns:v="urn:schemas-microsoft-com:vml" xmlns:wp14="http://schemas.microsoft.com/office/word/2010/wordprocessingDrawing" xmlns:wp="http://schemas.openxmlformats.org/drawingml/2006/wordprocessingDrawing" xmlns:w10="urn:schemas-microsoft-com:office:word" xmlns:w="http://schemas.openxmlformats.org/wordprocessingml/2006/main" xmlns:w14="http://schemas.microsoft.com/office/word/2010/wordml" xmlns:w15="http://schemas.microsoft.com/office/word/2012/wordml" xmlns:w16cex="http://schemas.microsoft.com/office/word/2018/wordml/cex" xmlns:w16cid="http://schemas.microsoft.com/office/word/2016/wordml/cid" xmlns:w16="http://schemas.microsoft.com/office/word/2018/wordml" xmlns:w16sdtdh="http://schemas.microsoft.com/office/word/2020/wordml/sdtdatahash" xmlns:w16se="http://schemas.microsoft.com/office/word/2015/wordml/symex" xmlns:wpg="http://schemas.microsoft.com/office/word/2010/wordprocessingGroup" xmlns:wpi="http://schemas.microsoft.com/office/word/2010/wordprocessingInk" xmlns:wne="http://schemas.microsoft.com/office/word/2006/wordml" xmlns:wps="http://schemas.microsoft.com/office/word/2010/wordprocessingShape" mc:Ignorable="w14 w15 w16se w16cid w16 w16cex w16sdtdh wp14">
   <w:body>
     <w:p>
       <w:pPr>
@@ -214,41 +214,99 @@
         <w:bidi/>
         <w:jc w:val="center"/>
         <w:rPr>
-          <w:b/>
-          <w:bCs/>
-          <w:color w:val="538135"/>
-          <w:sz w:val="180"/>
-          <w:szCs w:val="72"/>
-        </w:rPr>
-      </w:pPr>
-      <w:r>
-        <w:rPr>
-          <w:rFonts w:hint="cs"/>
-          <w:b/>
-          <w:bCs/>
-          <w:color w:val="538135"/>
-          <w:sz w:val="180"/>
-          <w:szCs w:val="72"/>
-          <w:rtl/>
-        </w:rPr>
-        <w:t>اسم الموظف</w:t>
-      </w:r>
-    </w:p>
-    <w:p>
-      <w:pPr>
-        <w:pStyle w:val="Heading1"/>
-        <w:bidi/>
-        <w:jc w:val="center"/>
-        <w:rPr>
+          <w:rFonts w:cs="Tahoma"/>
           <w:b/>
           <w:bCs/>
           <w:color w:val="538135"/>
           <w:sz w:val="72"/>
-          <w:szCs w:val="44"/>
+          <w:szCs w:val="72"/>
           <w:rtl/>
-          <w:lang w:bidi="ar-EG"/>
-        </w:rPr>
-      </w:pPr>
+        </w:rPr>
+      </w:pPr>
+      <w:r>
+        <w:rPr>
+          <w:rFonts w:cs="Tahoma" w:hint="cs"/>
+          <w:b/>
+          <w:bCs/>
+          <w:color w:val="538135"/>
+          <w:sz w:val="72"/>
+          <w:szCs w:val="72"/>
+          <w:rtl/>
+        </w:rPr>
+        <w:t>يحي</w:t>
+      </w:r>
+      <w:r>
+        <w:rPr>
+          <w:rFonts w:cs="Tahoma"/>
+          <w:b/>
+          <w:bCs/>
+          <w:color w:val="538135"/>
+          <w:sz w:val="72"/>
+          <w:szCs w:val="72"/>
+          <w:rtl/>
+        </w:rPr>
+        <w:t xml:space="preserve"> </w:t>
+      </w:r>
+      <w:r>
+        <w:rPr>
+          <w:rFonts w:cs="Tahoma" w:hint="cs"/>
+          <w:b/>
+          <w:bCs/>
+          <w:color w:val="538135"/>
+          <w:sz w:val="72"/>
+          <w:szCs w:val="72"/>
+          <w:rtl/>
+        </w:rPr>
+        <w:t>إبراهيم</w:t>
+      </w:r>
+      <w:r>
+        <w:rPr>
+          <w:rFonts w:cs="Tahoma"/>
+          <w:b/>
+          <w:bCs/>
+          <w:color w:val="538135"/>
+          <w:sz w:val="72"/>
+          <w:szCs w:val="72"/>
+          <w:rtl/>
+        </w:rPr>
+        <w:t xml:space="preserve"> </w:t>
+      </w:r>
+      <w:r>
+        <w:rPr>
+          <w:rFonts w:cs="Tahoma" w:hint="cs"/>
+          <w:b/>
+          <w:bCs/>
+          <w:color w:val="538135"/>
+          <w:sz w:val="72"/>
+          <w:szCs w:val="72"/>
+          <w:rtl/>
+        </w:rPr>
+        <w:t>عيد</w:t>
+      </w:r>
+      <w:r>
+        <w:rPr>
+          <w:rFonts w:cs="Tahoma"/>
+          <w:b/>
+          <w:bCs/>
+          <w:color w:val="538135"/>
+          <w:sz w:val="72"/>
+          <w:szCs w:val="72"/>
+          <w:rtl/>
+        </w:rPr>
+        <w:t xml:space="preserve"> </w:t>
+      </w:r>
+      <w:r>
+        <w:rPr>
+          <w:rFonts w:cs="Tahoma" w:hint="cs"/>
+          <w:b/>
+          <w:bCs/>
+          <w:color w:val="538135"/>
+          <w:sz w:val="72"/>
+          <w:szCs w:val="72"/>
+          <w:rtl/>
+        </w:rPr>
+        <w:t>عفيفي</w:t>
+      </w:r>
     </w:p>
     <w:p>
       <w:pPr>
@@ -382,6 +440,30 @@
         <w:bidi/>
         <w:rPr>
           <w:rtl/>
+          <w:lang w:eastAsia="en-US" w:bidi="ar-EG"/>
+        </w:rPr>
+      </w:pPr>
+    </w:p>
+    <w:p>
+      <w:pPr>
+        <w:bidi/>
+        <w:rPr>
+          <w:lang w:eastAsia="en-US" w:bidi="ar-EG"/>
+        </w:rPr>
+      </w:pPr>
+    </w:p>
+    <w:p>
+      <w:pPr>
+        <w:bidi/>
+        <w:rPr>
+          <w:lang w:eastAsia="en-US" w:bidi="ar-EG"/>
+        </w:rPr>
+      </w:pPr>
+    </w:p>
+    <w:p>
+      <w:pPr>
+        <w:bidi/>
+        <w:rPr>
           <w:lang w:eastAsia="en-US" w:bidi="ar-EG"/>
         </w:rPr>
       </w:pPr>
@@ -456,7 +538,6 @@
           <w:szCs w:val="32"/>
           <w:lang w:eastAsia="en-US"/>
         </w:rPr>
-        <w:lastRenderedPageBreak/>
         <mc:AlternateContent>
           <mc:Choice Requires="wps">
             <w:drawing>
@@ -518,7 +599,7 @@
           </mc:Choice>
           <mc:Fallback>
             <w:pict>
-              <v:rect id="Rectangle 12" o:spid="_x0000_s1026" style="position:absolute;left:0;text-align:left;margin-left:416.35pt;margin-top:6.75pt;width:126.8pt;height:137.75pt;z-index:251699200;visibility:visible;mso-wrap-style:square;mso-wrap-distance-left:9pt;mso-wrap-distance-top:0;mso-wrap-distance-right:9pt;mso-wrap-distance-bottom:0;mso-position-horizontal:absolute;mso-position-horizontal-relative:text;mso-position-vertical:absolute;mso-position-vertical-relative:text;v-text-anchor:middle" o:gfxdata="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" filled="f" strokecolor="#4c661a [1604]" strokeweight="3pt"/>
+              <v:rect w14:anchorId="4FE22E28" id="Rectangle 12" o:spid="_x0000_s1026" style="position:absolute;margin-left:416.35pt;margin-top:6.75pt;width:126.8pt;height:137.75pt;z-index:251699200;visibility:visible;mso-wrap-style:square;mso-wrap-distance-left:9pt;mso-wrap-distance-top:0;mso-wrap-distance-right:9pt;mso-wrap-distance-bottom:0;mso-position-horizontal:absolute;mso-position-horizontal-relative:text;mso-position-vertical:absolute;mso-position-vertical-relative:text;v-text-anchor:middle" o:gfxdata="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" filled="f" strokecolor="#4c661a [1604]" strokeweight="3pt"/>
             </w:pict>
           </mc:Fallback>
         </mc:AlternateContent>
@@ -560,7 +641,7 @@
                     <pic:cNvPicPr/>
                   </pic:nvPicPr>
                   <pic:blipFill>
-                    <a:blip r:embed="rId12">
+                    <a:blip r:embed="rId11">
                       <a:extLst>
                         <a:ext uri="{28A0092B-C50C-407E-A947-70E740481C1C}">
                           <a14:useLocalDpi xmlns:a14="http://schemas.microsoft.com/office/drawing/2010/main" val="0"/>
@@ -770,9 +851,8 @@
                                       <w:b/>
                                       <w:bCs/>
                                       <w:color w:val="1B5337" w:themeColor="accent3" w:themeShade="80"/>
-                                      <w:sz w:val="36"/>
-                                      <w:szCs w:val="36"/>
-                                      <w:rtl/>
+                                      <w:sz w:val="32"/>
+                                      <w:szCs w:val="32"/>
                                       <w:lang w:bidi="ar-EG"/>
                                     </w:rPr>
                                   </w:pPr>
@@ -782,12 +862,90 @@
                                       <w:b/>
                                       <w:bCs/>
                                       <w:color w:val="1B5337" w:themeColor="accent3" w:themeShade="80"/>
-                                      <w:sz w:val="36"/>
-                                      <w:szCs w:val="36"/>
+                                      <w:sz w:val="32"/>
+                                      <w:szCs w:val="32"/>
                                       <w:rtl/>
                                       <w:lang w:bidi="ar-EG"/>
                                     </w:rPr>
-                                    <w:t>اسم الموظف</w:t>
+                                    <w:t>يحي</w:t>
+                                  </w:r>
+                                  <w:r>
+                                    <w:rPr>
+                                      <w:rFonts w:ascii="GE SS Two Bold" w:eastAsia="GE SS Two Bold" w:cs="GE SS Two Bold"/>
+                                      <w:b/>
+                                      <w:bCs/>
+                                      <w:color w:val="1B5337" w:themeColor="accent3" w:themeShade="80"/>
+                                      <w:sz w:val="32"/>
+                                      <w:szCs w:val="32"/>
+                                      <w:rtl/>
+                                      <w:lang w:bidi="ar-EG"/>
+                                    </w:rPr>
+                                    <w:t xml:space="preserve"> </w:t>
+                                  </w:r>
+                                  <w:r>
+                                    <w:rPr>
+                                      <w:rFonts w:ascii="GE SS Two Bold" w:eastAsia="GE SS Two Bold" w:cs="GE SS Two Bold" w:hint="cs"/>
+                                      <w:b/>
+                                      <w:bCs/>
+                                      <w:color w:val="1B5337" w:themeColor="accent3" w:themeShade="80"/>
+                                      <w:sz w:val="32"/>
+                                      <w:szCs w:val="32"/>
+                                      <w:rtl/>
+                                      <w:lang w:bidi="ar-EG"/>
+                                    </w:rPr>
+                                    <w:t>إبراهيم</w:t>
+                                  </w:r>
+                                  <w:r>
+                                    <w:rPr>
+                                      <w:rFonts w:ascii="GE SS Two Bold" w:eastAsia="GE SS Two Bold" w:cs="GE SS Two Bold"/>
+                                      <w:b/>
+                                      <w:bCs/>
+                                      <w:color w:val="1B5337" w:themeColor="accent3" w:themeShade="80"/>
+                                      <w:sz w:val="32"/>
+                                      <w:szCs w:val="32"/>
+                                      <w:rtl/>
+                                      <w:lang w:bidi="ar-EG"/>
+                                    </w:rPr>
+                                    <w:t xml:space="preserve"> </w:t>
+                                  </w:r>
+                                  <w:r>
+                                    <w:rPr>
+                                      <w:rFonts w:ascii="GE SS Two Bold" w:eastAsia="GE SS Two Bold" w:cs="GE SS Two Bold" w:hint="cs"/>
+                                      <w:b/>
+                                      <w:bCs/>
+                                      <w:color w:val="1B5337" w:themeColor="accent3" w:themeShade="80"/>
+                                      <w:sz w:val="32"/>
+                                      <w:szCs w:val="32"/>
+                                      <w:rtl/>
+                                      <w:lang w:bidi="ar-EG"/>
+                                    </w:rPr>
+                                    <w:t>عيد</w:t>
+                                  </w:r>
+                                  <w:r>
+                                    <w:rPr>
+                                      <w:rFonts w:ascii="GE SS Two Bold" w:eastAsia="GE SS Two Bold" w:cs="GE SS Two Bold"/>
+                                      <w:b/>
+                                      <w:bCs/>
+                                      <w:color w:val="1B5337" w:themeColor="accent3" w:themeShade="80"/>
+                                      <w:sz w:val="32"/>
+                                      <w:szCs w:val="32"/>
+                                      <w:rtl/>
+                                      <w:lang w:bidi="ar-EG"/>
+                                    </w:rPr>
+                                    <w:t xml:space="preserve"> </w:t>
+                                  </w:r>
+                                  <w:r>
+                                    <w:rPr>
+                                      <w:rFonts w:ascii="GE SS Two Bold" w:eastAsia="GE SS Two Bold" w:cs="GE SS Two Bold" w:hint="cs"/>
+                                      <w:b/>
+                                      <w:bCs/>
+                                      <w:color w:val="1B5337" w:themeColor="accent3" w:themeShade="80"/>
+                                      <w:sz w:val="32"/>
+                                      <w:szCs w:val="32"/>
+                                      <w:rtl/>
+                                      <w:lang w:bidi="ar-EG"/>
+                                    </w:rPr>
+                                    <w:t>عفيفي</w:t>
                                   </w:r>
                                 </w:p>
                                 <w:p>
@@ -1280,11 +1438,11 @@
           </mc:Choice>
           <mc:Fallback>
             <w:pict>
-              <v:shapetype id="_x0000_t202" coordsize="21600,21600" o:spt="202" path="m,l,21600r21600,l21600,xe">
+              <v:shapetype w14:anchorId="4FEEF5E3" id="_x0000_t202" coordsize="21600,21600" o:spt="202" path="m,l,21600r21600,l21600,xe">
                 <v:stroke joinstyle="miter"/>
                 <v:path gradientshapeok="t" o:connecttype="rect"/>
               </v:shapetype>
-              <v:shape id="Text Box 2" o:spid="_x0000_s1026" type="#_x0000_t202" style="position:absolute;left:0;text-align:left;margin-left:366pt;margin-top:34.6pt;width:215.25pt;height:483.2pt;z-index:251674624;visibility:visible;mso-wrap-style:square;mso-width-percent:0;mso-height-percent:0;mso-wrap-distance-left:9pt;mso-wrap-distance-top:7.2pt;mso-wrap-distance-right:9pt;mso-wrap-distance-bottom:7.2pt;mso-position-horizontal:absolute;mso-position-horizontal-relative:margin;mso-position-vertical:absolute;mso-position-vertical-relative:text;mso-width-percent:0;mso-height-percent:0;mso-width-relative:margin;mso-height-relative:margin;v-text-anchor:top" o:gfxdata="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" filled="f" strokecolor="#4c661a [1604]">
+              <v:shape id="Text Box 2" o:spid="_x0000_s1026" type="#_x0000_t202" style="position:absolute;left:0;text-align:left;margin-left:366pt;margin-top:34.6pt;width:215.25pt;height:483.2pt;z-index:251674624;visibility:visible;mso-wrap-style:square;mso-width-percent:0;mso-height-percent:0;mso-wrap-distance-left:9pt;mso-wrap-distance-top:7.2pt;mso-wrap-distance-right:9pt;mso-wrap-distance-bottom:7.2pt;mso-position-horizontal:absolute;mso-position-horizontal-relative:margin;mso-position-vertical:absolute;mso-position-vertical-relative:text;mso-width-percent:0;mso-height-percent:0;mso-width-relative:margin;mso-height-relative:margin;v-text-anchor:top" o:gfxdata="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" filled="f" strokecolor="#4c661a [1604]">
                 <v:textbox>
                   <w:txbxContent>
                     <w:tbl>
@@ -1322,9 +1480,8 @@
                                 <w:b/>
                                 <w:bCs/>
                                 <w:color w:val="1B5337" w:themeColor="accent3" w:themeShade="80"/>
-                                <w:sz w:val="36"/>
-                                <w:szCs w:val="36"/>
-                                <w:rtl/>
+                                <w:sz w:val="32"/>
+                                <w:szCs w:val="32"/>
                                 <w:lang w:bidi="ar-EG"/>
                               </w:rPr>
                             </w:pPr>
@@ -1334,12 +1491,90 @@
                                 <w:b/>
                                 <w:bCs/>
                                 <w:color w:val="1B5337" w:themeColor="accent3" w:themeShade="80"/>
-                                <w:sz w:val="36"/>
-                                <w:szCs w:val="36"/>
+                                <w:sz w:val="32"/>
+                                <w:szCs w:val="32"/>
                                 <w:rtl/>
                                 <w:lang w:bidi="ar-EG"/>
                               </w:rPr>
-                              <w:t>اسم الموظف</w:t>
+                              <w:t>يحي</w:t>
+                            </w:r>
+                            <w:r>
+                              <w:rPr>
+                                <w:rFonts w:ascii="GE SS Two Bold" w:eastAsia="GE SS Two Bold" w:cs="GE SS Two Bold"/>
+                                <w:b/>
+                                <w:bCs/>
+                                <w:color w:val="1B5337" w:themeColor="accent3" w:themeShade="80"/>
+                                <w:sz w:val="32"/>
+                                <w:szCs w:val="32"/>
+                                <w:rtl/>
+                                <w:lang w:bidi="ar-EG"/>
+                              </w:rPr>
+                              <w:t xml:space="preserve"> </w:t>
+                            </w:r>
+                            <w:r>
+                              <w:rPr>
+                                <w:rFonts w:ascii="GE SS Two Bold" w:eastAsia="GE SS Two Bold" w:cs="GE SS Two Bold" w:hint="cs"/>
+                                <w:b/>
+                                <w:bCs/>
+                                <w:color w:val="1B5337" w:themeColor="accent3" w:themeShade="80"/>
+                                <w:sz w:val="32"/>
+                                <w:szCs w:val="32"/>
+                                <w:rtl/>
+                                <w:lang w:bidi="ar-EG"/>
+                              </w:rPr>
+                              <w:t>إبراهيم</w:t>
+                            </w:r>
+                            <w:r>
+                              <w:rPr>
+                                <w:rFonts w:ascii="GE SS Two Bold" w:eastAsia="GE SS Two Bold" w:cs="GE SS Two Bold"/>
+                                <w:b/>
+                                <w:bCs/>
+                                <w:color w:val="1B5337" w:themeColor="accent3" w:themeShade="80"/>
+                                <w:sz w:val="32"/>
+                                <w:szCs w:val="32"/>
+                                <w:rtl/>
+                                <w:lang w:bidi="ar-EG"/>
+                              </w:rPr>
+                              <w:t xml:space="preserve"> </w:t>
+                            </w:r>
+                            <w:r>
+                              <w:rPr>
+                                <w:rFonts w:ascii="GE SS Two Bold" w:eastAsia="GE SS Two Bold" w:cs="GE SS Two Bold" w:hint="cs"/>
+                                <w:b/>
+                                <w:bCs/>
+                                <w:color w:val="1B5337" w:themeColor="accent3" w:themeShade="80"/>
+                                <w:sz w:val="32"/>
+                                <w:szCs w:val="32"/>
+                                <w:rtl/>
+                                <w:lang w:bidi="ar-EG"/>
+                              </w:rPr>
+                              <w:t>عيد</w:t>
+                            </w:r>
+                            <w:r>
+                              <w:rPr>
+                                <w:rFonts w:ascii="GE SS Two Bold" w:eastAsia="GE SS Two Bold" w:cs="GE SS Two Bold"/>
+                                <w:b/>
+                                <w:bCs/>
+                                <w:color w:val="1B5337" w:themeColor="accent3" w:themeShade="80"/>
+                                <w:sz w:val="32"/>
+                                <w:szCs w:val="32"/>
+                                <w:rtl/>
+                                <w:lang w:bidi="ar-EG"/>
+                              </w:rPr>
+                              <w:t xml:space="preserve"> </w:t>
+                            </w:r>
+                            <w:r>
+                              <w:rPr>
+                                <w:rFonts w:ascii="GE SS Two Bold" w:eastAsia="GE SS Two Bold" w:cs="GE SS Two Bold" w:hint="cs"/>
+                                <w:b/>
+                                <w:bCs/>
+                                <w:color w:val="1B5337" w:themeColor="accent3" w:themeShade="80"/>
+                                <w:sz w:val="32"/>
+                                <w:szCs w:val="32"/>
+                                <w:rtl/>
+                                <w:lang w:bidi="ar-EG"/>
+                              </w:rPr>
+                              <w:t>عفيفي</w:t>
                             </w:r>
                           </w:p>
                           <w:p>
@@ -2112,7 +2347,7 @@
                     </wp:inline>
                   </w:drawing>
                 </mc:Choice>
-                <mc:Fallback xmlns:cx="http://schemas.microsoft.com/office/drawing/2014/chartex" xmlns:cx1="http://schemas.microsoft.com/office/drawing/2015/9/8/chartex" xmlns:cx2="http://schemas.microsoft.com/office/drawing/2015/10/21/chartex" xmlns:cx3="http://schemas.microsoft.com/office/drawing/2016/5/9/chartex" xmlns:cx4="http://schemas.microsoft.com/office/drawing/2016/5/10/chartex" xmlns:cx5="http://schemas.microsoft.com/office/drawing/2016/5/11/chartex" xmlns:cx6="http://schemas.microsoft.com/office/drawing/2016/5/12/chartex" xmlns:cx7="http://schemas.microsoft.com/office/drawing/2016/5/13/chartex" xmlns:cx8="http://schemas.microsoft.com/office/drawing/2016/5/14/chartex" xmlns:aink="http://schemas.microsoft.com/office/drawing/2016/ink" xmlns:am3d="http://schemas.microsoft.com/office/drawing/2017/model3d" xmlns:oel="http://schemas.microsoft.com/office/2019/extlst" xmlns:w15="http://schemas.microsoft.com/office/word/2012/wordml" xmlns:w16cex="http://schemas.microsoft.com/office/word/2018/wordml/cex" xmlns:w16cid="http://schemas.microsoft.com/office/word/2016/wordml/cid" xmlns:w16="http://schemas.microsoft.com/office/word/2018/wordml" xmlns:w16sdtdh="http://schemas.microsoft.com/office/word/2020/wordml/sdtdatahash" xmlns:w16se="http://schemas.microsoft.com/office/word/2015/wordml/symex">
+                <mc:Fallback>
                   <w:pict>
                     <v:shape w14:anchorId="6719F5F3" id="Right Triangle 3" o:spid="_x0000_s1027" style="width:17.95pt;height:24.5pt;rotation:90;visibility:visible;mso-wrap-style:square;mso-left-percent:-10001;mso-top-percent:-10001;mso-position-horizontal:absolute;mso-position-horizontal-relative:char;mso-position-vertical:absolute;mso-position-vertical-relative:line;mso-left-percent:-10001;mso-top-percent:-10001;v-text-anchor:middle" coordsize="346895,347348" o:spt="100" o:gfxdata="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" adj="-11796480,,5400" path="m2426,347348c2024,270140,402,77580,,372l346895,,2426,347348xe" fillcolor="#729928 [2404]" stroked="f" strokeweight="1pt">
                       <v:stroke joinstyle="miter"/>
@@ -2505,7 +2740,7 @@
                     </wp:inline>
                   </w:drawing>
                 </mc:Choice>
-                <mc:Fallback xmlns:cx="http://schemas.microsoft.com/office/drawing/2014/chartex" xmlns:cx1="http://schemas.microsoft.com/office/drawing/2015/9/8/chartex" xmlns:cx2="http://schemas.microsoft.com/office/drawing/2015/10/21/chartex" xmlns:cx3="http://schemas.microsoft.com/office/drawing/2016/5/9/chartex" xmlns:cx4="http://schemas.microsoft.com/office/drawing/2016/5/10/chartex" xmlns:cx5="http://schemas.microsoft.com/office/drawing/2016/5/11/chartex" xmlns:cx6="http://schemas.microsoft.com/office/drawing/2016/5/12/chartex" xmlns:cx7="http://schemas.microsoft.com/office/drawing/2016/5/13/chartex" xmlns:cx8="http://schemas.microsoft.com/office/drawing/2016/5/14/chartex" xmlns:aink="http://schemas.microsoft.com/office/drawing/2016/ink" xmlns:am3d="http://schemas.microsoft.com/office/drawing/2017/model3d" xmlns:oel="http://schemas.microsoft.com/office/2019/extlst" xmlns:w15="http://schemas.microsoft.com/office/word/2012/wordml" xmlns:w16cex="http://schemas.microsoft.com/office/word/2018/wordml/cex" xmlns:w16cid="http://schemas.microsoft.com/office/word/2016/wordml/cid" xmlns:w16="http://schemas.microsoft.com/office/word/2018/wordml" xmlns:w16sdtdh="http://schemas.microsoft.com/office/word/2020/wordml/sdtdatahash" xmlns:w16se="http://schemas.microsoft.com/office/word/2015/wordml/symex">
+                <mc:Fallback>
                   <w:pict>
                     <v:shape w14:anchorId="34AA7D90" id="_x0000_s1028" style="width:17.95pt;height:24.5pt;rotation:90;visibility:visible;mso-wrap-style:square;mso-left-percent:-10001;mso-top-percent:-10001;mso-position-horizontal:absolute;mso-position-horizontal-relative:char;mso-position-vertical:absolute;mso-position-vertical-relative:line;mso-left-percent:-10001;mso-top-percent:-10001;v-text-anchor:middle" coordsize="346895,347348" o:spt="100" o:gfxdata="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" adj="-11796480,,5400" path="m2426,347348c2024,270140,402,77580,,372l346895,,2426,347348xe" fillcolor="#729928 [2404]" stroked="f" strokeweight="1pt">
                       <v:stroke joinstyle="miter"/>
@@ -2640,7 +2875,6 @@
               <w:spacing w:line="360" w:lineRule="auto"/>
               <w:jc w:val="lowKashida"/>
               <w:rPr>
-                <w:rFonts w:hint="cs"/>
                 <w:sz w:val="28"/>
                 <w:szCs w:val="28"/>
                 <w:rtl/>
@@ -2946,7 +3180,7 @@
                     </wp:inline>
                   </w:drawing>
                 </mc:Choice>
-                <mc:Fallback xmlns:cx="http://schemas.microsoft.com/office/drawing/2014/chartex" xmlns:cx1="http://schemas.microsoft.com/office/drawing/2015/9/8/chartex" xmlns:cx2="http://schemas.microsoft.com/office/drawing/2015/10/21/chartex" xmlns:cx3="http://schemas.microsoft.com/office/drawing/2016/5/9/chartex" xmlns:cx4="http://schemas.microsoft.com/office/drawing/2016/5/10/chartex" xmlns:cx5="http://schemas.microsoft.com/office/drawing/2016/5/11/chartex" xmlns:cx6="http://schemas.microsoft.com/office/drawing/2016/5/12/chartex" xmlns:cx7="http://schemas.microsoft.com/office/drawing/2016/5/13/chartex" xmlns:cx8="http://schemas.microsoft.com/office/drawing/2016/5/14/chartex" xmlns:aink="http://schemas.microsoft.com/office/drawing/2016/ink" xmlns:am3d="http://schemas.microsoft.com/office/drawing/2017/model3d" xmlns:oel="http://schemas.microsoft.com/office/2019/extlst" xmlns:w15="http://schemas.microsoft.com/office/word/2012/wordml" xmlns:w16cex="http://schemas.microsoft.com/office/word/2018/wordml/cex" xmlns:w16cid="http://schemas.microsoft.com/office/word/2016/wordml/cid" xmlns:w16="http://schemas.microsoft.com/office/word/2018/wordml" xmlns:w16sdtdh="http://schemas.microsoft.com/office/word/2020/wordml/sdtdatahash" xmlns:w16se="http://schemas.microsoft.com/office/word/2015/wordml/symex">
+                <mc:Fallback>
                   <w:pict>
                     <v:shape w14:anchorId="0C16BB7A" id="_x0000_s1029" style="width:17.95pt;height:24.5pt;rotation:90;visibility:visible;mso-wrap-style:square;mso-left-percent:-10001;mso-top-percent:-10001;mso-position-horizontal:absolute;mso-position-horizontal-relative:char;mso-position-vertical:absolute;mso-position-vertical-relative:line;mso-left-percent:-10001;mso-top-percent:-10001;v-text-anchor:middle" coordsize="346895,347348" o:spt="100" o:gfxdata="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" adj="-11796480,,5400" path="m2426,347348c2024,270140,402,77580,,372l346895,,2426,347348xe" fillcolor="#729928 [2404]" stroked="f" strokeweight="1pt">
                       <v:stroke joinstyle="miter"/>
@@ -3102,7 +3336,7 @@
               <w:ind w:right="0"/>
               <w:jc w:val="lowKashida"/>
               <w:rPr>
-                <w:rFonts w:cs="Tahoma" w:hint="cs"/>
+                <w:rFonts w:cs="Tahoma"/>
                 <w:sz w:val="28"/>
                 <w:szCs w:val="28"/>
                 <w:rtl/>
@@ -3119,7 +3353,7 @@
               <w:ind w:right="0"/>
               <w:jc w:val="lowKashida"/>
               <w:rPr>
-                <w:rFonts w:cs="Tahoma" w:hint="cs"/>
+                <w:rFonts w:cs="Tahoma"/>
                 <w:sz w:val="28"/>
                 <w:szCs w:val="28"/>
                 <w:rtl/>
@@ -3136,7 +3370,7 @@
               <w:ind w:right="0"/>
               <w:jc w:val="lowKashida"/>
               <w:rPr>
-                <w:rFonts w:cs="Tahoma" w:hint="cs"/>
+                <w:rFonts w:cs="Tahoma"/>
                 <w:sz w:val="28"/>
                 <w:szCs w:val="28"/>
                 <w:rtl/>
@@ -3153,7 +3387,7 @@
               <w:ind w:right="0"/>
               <w:jc w:val="lowKashida"/>
               <w:rPr>
-                <w:rFonts w:cs="Tahoma" w:hint="cs"/>
+                <w:rFonts w:cs="Tahoma"/>
                 <w:sz w:val="28"/>
                 <w:szCs w:val="28"/>
                 <w:rtl/>
@@ -3507,7 +3741,7 @@
                       </mc:Choice>
                       <mc:Fallback>
                         <w:pict>
-                          <v:shape id="_x0000_s1030" style="position:absolute;left:0;text-align:left;margin-left:-3.5pt;margin-top:30.5pt;width:17.9pt;height:24.5pt;rotation:90;flip:x;z-index:251691008;visibility:visible;mso-wrap-style:square;mso-width-percent:0;mso-height-percent:0;mso-wrap-distance-left:9pt;mso-wrap-distance-top:0;mso-wrap-distance-right:9pt;mso-wrap-distance-bottom:0;mso-position-horizontal:absolute;mso-position-horizontal-relative:text;mso-position-vertical:absolute;mso-position-vertical-relative:text;mso-width-percent:0;mso-height-percent:0;mso-width-relative:margin;mso-height-relative:margin;v-text-anchor:middle" coordsize="346895,347348" o:spt="100" o:gfxdata="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" adj="-11796480,,5400" path="m2426,347348c2024,270140,402,77580,,372l346895,,2426,347348xe" fillcolor="#729928 [2404]" stroked="f" strokeweight="1pt">
+                          <v:shape w14:anchorId="5A09B45C" id="_x0000_s1030" style="position:absolute;left:0;text-align:left;margin-left:-3.5pt;margin-top:30.5pt;width:17.9pt;height:24.5pt;rotation:90;flip:x;z-index:251691008;visibility:visible;mso-wrap-style:square;mso-width-percent:0;mso-height-percent:0;mso-wrap-distance-left:9pt;mso-wrap-distance-top:0;mso-wrap-distance-right:9pt;mso-wrap-distance-bottom:0;mso-position-horizontal:absolute;mso-position-horizontal-relative:text;mso-position-vertical:absolute;mso-position-vertical-relative:text;mso-width-percent:0;mso-height-percent:0;mso-width-relative:margin;mso-height-relative:margin;v-text-anchor:middle" coordsize="346895,347348" o:spt="100" o:gfxdata="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" adj="-11796480,,5400" path="m2426,347348c2024,270140,402,77580,,372l346895,,2426,347348xe" fillcolor="#729928 [2404]" stroked="f" strokeweight="1pt">
                             <v:stroke joinstyle="miter"/>
                             <v:formulas/>
                             <v:path arrowok="t" o:connecttype="custom" o:connectlocs="1590,311150;0,333;227330,0;1590,311150" o:connectangles="0,0,0,0" textboxrect="0,0,346895,347348"/>
@@ -4034,7 +4268,7 @@
                       </mc:Choice>
                       <mc:Fallback>
                         <w:pict>
-                          <v:shape id="_x0000_s1031" style="position:absolute;left:0;text-align:left;margin-left:-2.75pt;margin-top:30pt;width:17.9pt;height:24.5pt;rotation:90;flip:x;z-index:251701248;visibility:visible;mso-wrap-style:square;mso-width-percent:0;mso-height-percent:0;mso-wrap-distance-left:9pt;mso-wrap-distance-top:0;mso-wrap-distance-right:9pt;mso-wrap-distance-bottom:0;mso-position-horizontal:absolute;mso-position-horizontal-relative:text;mso-position-vertical:absolute;mso-position-vertical-relative:text;mso-width-percent:0;mso-height-percent:0;mso-width-relative:margin;mso-height-relative:margin;v-text-anchor:middle" coordsize="346895,347348" o:spt="100" o:gfxdata="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" adj="-11796480,,5400" path="m2426,347348c2024,270140,402,77580,,372l346895,,2426,347348xe" fillcolor="#729928 [2404]" stroked="f" strokeweight="1pt">
+                          <v:shape w14:anchorId="15196CD3" id="_x0000_s1031" style="position:absolute;left:0;text-align:left;margin-left:-2.75pt;margin-top:30pt;width:17.9pt;height:24.5pt;rotation:90;flip:x;z-index:251701248;visibility:visible;mso-wrap-style:square;mso-width-percent:0;mso-height-percent:0;mso-wrap-distance-left:9pt;mso-wrap-distance-top:0;mso-wrap-distance-right:9pt;mso-wrap-distance-bottom:0;mso-position-horizontal:absolute;mso-position-horizontal-relative:text;mso-position-vertical:absolute;mso-position-vertical-relative:text;mso-width-percent:0;mso-height-percent:0;mso-width-relative:margin;mso-height-relative:margin;v-text-anchor:middle" coordsize="346895,347348" o:spt="100" o:gfxdata="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" adj="-11796480,,5400" path="m2426,347348c2024,270140,402,77580,,372l346895,,2426,347348xe" fillcolor="#729928 [2404]" stroked="f" strokeweight="1pt">
                             <v:stroke joinstyle="miter"/>
                             <v:formulas/>
                             <v:path arrowok="t" o:connecttype="custom" o:connectlocs="1590,311150;0,333;227330,0;1590,311150" o:connectangles="0,0,0,0" textboxrect="0,0,346895,347348"/>
@@ -4317,7 +4551,7 @@
               </wp:anchor>
             </w:drawing>
           </mc:Choice>
-          <mc:Fallback xmlns:cx="http://schemas.microsoft.com/office/drawing/2014/chartex" xmlns:cx1="http://schemas.microsoft.com/office/drawing/2015/9/8/chartex" xmlns:cx2="http://schemas.microsoft.com/office/drawing/2015/10/21/chartex" xmlns:cx3="http://schemas.microsoft.com/office/drawing/2016/5/9/chartex" xmlns:cx4="http://schemas.microsoft.com/office/drawing/2016/5/10/chartex" xmlns:cx5="http://schemas.microsoft.com/office/drawing/2016/5/11/chartex" xmlns:cx6="http://schemas.microsoft.com/office/drawing/2016/5/12/chartex" xmlns:cx7="http://schemas.microsoft.com/office/drawing/2016/5/13/chartex" xmlns:cx8="http://schemas.microsoft.com/office/drawing/2016/5/14/chartex" xmlns:aink="http://schemas.microsoft.com/office/drawing/2016/ink" xmlns:am3d="http://schemas.microsoft.com/office/drawing/2017/model3d" xmlns:oel="http://schemas.microsoft.com/office/2019/extlst" xmlns:w15="http://schemas.microsoft.com/office/word/2012/wordml" xmlns:w16cex="http://schemas.microsoft.com/office/word/2018/wordml/cex" xmlns:w16cid="http://schemas.microsoft.com/office/word/2016/wordml/cid" xmlns:w16="http://schemas.microsoft.com/office/word/2018/wordml" xmlns:w16sdtdh="http://schemas.microsoft.com/office/word/2020/wordml/sdtdatahash" xmlns:w16se="http://schemas.microsoft.com/office/word/2015/wordml/symex">
+          <mc:Fallback>
             <w:pict>
               <v:shape w14:anchorId="0A95C387" id="_x0000_s1032" style="position:absolute;left:0;text-align:left;margin-left:912.3pt;margin-top:269.1pt;width:17.9pt;height:24.5pt;rotation:90;flip:x;z-index:251693056;visibility:visible;mso-wrap-style:square;mso-width-percent:0;mso-height-percent:0;mso-wrap-distance-left:9pt;mso-wrap-distance-top:0;mso-wrap-distance-right:9pt;mso-wrap-distance-bottom:0;mso-position-horizontal:absolute;mso-position-horizontal-relative:text;mso-position-vertical:absolute;mso-position-vertical-relative:text;mso-width-percent:0;mso-height-percent:0;mso-width-relative:margin;mso-height-relative:margin;v-text-anchor:middle" coordsize="346895,347348" o:spt="100" o:gfxdata="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" adj="-11796480,,5400" path="m2426,347348c2024,270140,402,77580,,372l346895,,2426,347348xe" fillcolor="#729928 [2404]" stroked="f" strokeweight="1pt">
                 <v:stroke joinstyle="miter"/>
@@ -4873,7 +5107,7 @@
                 </mc:Choice>
                 <mc:Fallback>
                   <w:pict>
-                    <v:shape id="_x0000_s1033" style="position:absolute;left:0;text-align:left;margin-left:-4.8pt;margin-top:41.65pt;width:17.9pt;height:24.5pt;rotation:90;flip:x;z-index:251703296;visibility:visible;mso-wrap-style:square;mso-width-percent:0;mso-height-percent:0;mso-wrap-distance-left:9pt;mso-wrap-distance-top:0;mso-wrap-distance-right:9pt;mso-wrap-distance-bottom:0;mso-position-horizontal:absolute;mso-position-horizontal-relative:text;mso-position-vertical:absolute;mso-position-vertical-relative:text;mso-width-percent:0;mso-height-percent:0;mso-width-relative:margin;mso-height-relative:margin;v-text-anchor:middle" coordsize="346895,347348" o:spt="100" o:gfxdata="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" adj="-11796480,,5400" path="m2426,347348c2024,270140,402,77580,,372l346895,,2426,347348xe" fillcolor="#729928 [2404]" stroked="f" strokeweight="1pt">
+                    <v:shape w14:anchorId="48041A2E" id="_x0000_s1033" style="position:absolute;left:0;text-align:left;margin-left:-4.8pt;margin-top:41.65pt;width:17.9pt;height:24.5pt;rotation:90;flip:x;z-index:251703296;visibility:visible;mso-wrap-style:square;mso-width-percent:0;mso-height-percent:0;mso-wrap-distance-left:9pt;mso-wrap-distance-top:0;mso-wrap-distance-right:9pt;mso-wrap-distance-bottom:0;mso-position-horizontal:absolute;mso-position-horizontal-relative:text;mso-position-vertical:absolute;mso-position-vertical-relative:text;mso-width-percent:0;mso-height-percent:0;mso-width-relative:margin;mso-height-relative:margin;v-text-anchor:middle" coordsize="346895,347348" o:spt="100" o:gfxdata="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" adj="-11796480,,5400" path="m2426,347348c2024,270140,402,77580,,372l346895,,2426,347348xe" fillcolor="#729928 [2404]" stroked="f" strokeweight="1pt">
                       <v:stroke joinstyle="miter"/>
                       <v:formulas/>
                       <v:path arrowok="t" o:connecttype="custom" o:connectlocs="1590,311150;0,333;227330,0;1590,311150" o:connectangles="0,0,0,0" textboxrect="0,0,346895,347348"/>
@@ -4948,8 +5182,6 @@
             </w:r>
           </w:p>
         </w:tc>
-        <w:bookmarkStart w:id="0" w:name="_GoBack"/>
-        <w:bookmarkEnd w:id="0"/>
       </w:tr>
     </w:tbl>
     <w:p>
@@ -4964,8 +5196,8 @@
       </w:pPr>
     </w:p>
     <w:sectPr>
-      <w:headerReference w:type="default" r:id="rId13"/>
-      <w:footerReference w:type="default" r:id="rId14"/>
+      <w:headerReference w:type="default" r:id="rId12"/>
+      <w:footerReference w:type="default" r:id="rId13"/>
       <w:pgSz w:w="12240" w:h="15840"/>
       <w:pgMar w:top="360" w:right="360" w:bottom="360" w:left="360" w:header="288" w:footer="432" w:gutter="0"/>
       <w:cols w:space="720"/>
@@ -4978,7 +5210,7 @@
 </file>
 
 <file path=word/endnotes.xml><?xml version="1.0" encoding="utf-8"?>
-<w:endnotes xmlns:wpc="http://schemas.microsoft.com/office/word/2010/wordprocessingCanvas" xmlns:mc="http://schemas.openxmlformats.org/markup-compatibility/2006" xmlns:o="urn:schemas-microsoft-com:office:office" xmlns:r="http://schemas.openxmlformats.org/officeDocument/2006/relationships" xmlns:m="http://schemas.openxmlformats.org/officeDocument/2006/math" xmlns:v="urn:schemas-microsoft-com:vml" xmlns:wp14="http://schemas.microsoft.com/office/word/2010/wordprocessingDrawing" xmlns:wp="http://schemas.openxmlformats.org/drawingml/2006/wordprocessingDrawing" xmlns:w10="urn:schemas-microsoft-com:office:word" xmlns:w="http://schemas.openxmlformats.org/wordprocessingml/2006/main" xmlns:w14="http://schemas.microsoft.com/office/word/2010/wordml" xmlns:wpg="http://schemas.microsoft.com/office/word/2010/wordprocessingGroup" xmlns:wpi="http://schemas.microsoft.com/office/word/2010/wordprocessingInk" xmlns:wne="http://schemas.microsoft.com/office/word/2006/wordml" xmlns:wps="http://schemas.microsoft.com/office/word/2010/wordprocessingShape" mc:Ignorable="w14 wp14">
+<w:endnotes xmlns:wpc="http://schemas.microsoft.com/office/word/2010/wordprocessingCanvas" xmlns:cx="http://schemas.microsoft.com/office/drawing/2014/chartex" xmlns:cx1="http://schemas.microsoft.com/office/drawing/2015/9/8/chartex" xmlns:cx2="http://schemas.microsoft.com/office/drawing/2015/10/21/chartex" xmlns:cx3="http://schemas.microsoft.com/office/drawing/2016/5/9/chartex" xmlns:cx4="http://schemas.microsoft.com/office/drawing/2016/5/10/chartex" xmlns:cx5="http://schemas.microsoft.com/office/drawing/2016/5/11/chartex" xmlns:cx6="http://schemas.microsoft.com/office/drawing/2016/5/12/chartex" xmlns:cx7="http://schemas.microsoft.com/office/drawing/2016/5/13/chartex" xmlns:cx8="http://schemas.microsoft.com/office/drawing/2016/5/14/chartex" xmlns:mc="http://schemas.openxmlformats.org/markup-compatibility/2006" xmlns:aink="http://schemas.microsoft.com/office/drawing/2016/ink" xmlns:am3d="http://schemas.microsoft.com/office/drawing/2017/model3d" xmlns:o="urn:schemas-microsoft-com:office:office" xmlns:oel="http://schemas.microsoft.com/office/2019/extlst" xmlns:r="http://schemas.openxmlformats.org/officeDocument/2006/relationships" xmlns:m="http://schemas.openxmlformats.org/officeDocument/2006/math" xmlns:v="urn:schemas-microsoft-com:vml" xmlns:wp14="http://schemas.microsoft.com/office/word/2010/wordprocessingDrawing" xmlns:wp="http://schemas.openxmlformats.org/drawingml/2006/wordprocessingDrawing" xmlns:w10="urn:schemas-microsoft-com:office:word" xmlns:w="http://schemas.openxmlformats.org/wordprocessingml/2006/main" xmlns:w14="http://schemas.microsoft.com/office/word/2010/wordml" xmlns:w15="http://schemas.microsoft.com/office/word/2012/wordml" xmlns:w16cex="http://schemas.microsoft.com/office/word/2018/wordml/cex" xmlns:w16cid="http://schemas.microsoft.com/office/word/2016/wordml/cid" xmlns:w16="http://schemas.microsoft.com/office/word/2018/wordml" xmlns:w16sdtdh="http://schemas.microsoft.com/office/word/2020/wordml/sdtdatahash" xmlns:w16se="http://schemas.microsoft.com/office/word/2015/wordml/symex" xmlns:wpg="http://schemas.microsoft.com/office/word/2010/wordprocessingGroup" xmlns:wpi="http://schemas.microsoft.com/office/word/2010/wordprocessingInk" xmlns:wne="http://schemas.microsoft.com/office/word/2006/wordml" xmlns:wps="http://schemas.microsoft.com/office/word/2010/wordprocessingShape" mc:Ignorable="w14 w15 w16se w16cid w16 w16cex w16sdtdh wp14">
   <w:endnote w:type="separator" w:id="-1">
     <w:p>
       <w:r>
@@ -4997,7 +5229,7 @@
 </file>
 
 <file path=word/footer1.xml><?xml version="1.0" encoding="utf-8"?>
-<w:ftr xmlns:wpc="http://schemas.microsoft.com/office/word/2010/wordprocessingCanvas" xmlns:mc="http://schemas.openxmlformats.org/markup-compatibility/2006" xmlns:o="urn:schemas-microsoft-com:office:office" xmlns:r="http://schemas.openxmlformats.org/officeDocument/2006/relationships" xmlns:m="http://schemas.openxmlformats.org/officeDocument/2006/math" xmlns:v="urn:schemas-microsoft-com:vml" xmlns:wp14="http://schemas.microsoft.com/office/word/2010/wordprocessingDrawing" xmlns:wp="http://schemas.openxmlformats.org/drawingml/2006/wordprocessingDrawing" xmlns:w10="urn:schemas-microsoft-com:office:word" xmlns:w="http://schemas.openxmlformats.org/wordprocessingml/2006/main" xmlns:w14="http://schemas.microsoft.com/office/word/2010/wordml" xmlns:wpg="http://schemas.microsoft.com/office/word/2010/wordprocessingGroup" xmlns:wpi="http://schemas.microsoft.com/office/word/2010/wordprocessingInk" xmlns:wne="http://schemas.microsoft.com/office/word/2006/wordml" xmlns:wps="http://schemas.microsoft.com/office/word/2010/wordprocessingShape" mc:Ignorable="w14 wp14">
+<w:ftr xmlns:wpc="http://schemas.microsoft.com/office/word/2010/wordprocessingCanvas" xmlns:cx="http://schemas.microsoft.com/office/drawing/2014/chartex" xmlns:cx1="http://schemas.microsoft.com/office/drawing/2015/9/8/chartex" xmlns:cx2="http://schemas.microsoft.com/office/drawing/2015/10/21/chartex" xmlns:cx3="http://schemas.microsoft.com/office/drawing/2016/5/9/chartex" xmlns:cx4="http://schemas.microsoft.com/office/drawing/2016/5/10/chartex" xmlns:cx5="http://schemas.microsoft.com/office/drawing/2016/5/11/chartex" xmlns:cx6="http://schemas.microsoft.com/office/drawing/2016/5/12/chartex" xmlns:cx7="http://schemas.microsoft.com/office/drawing/2016/5/13/chartex" xmlns:cx8="http://schemas.microsoft.com/office/drawing/2016/5/14/chartex" xmlns:mc="http://schemas.openxmlformats.org/markup-compatibility/2006" xmlns:aink="http://schemas.microsoft.com/office/drawing/2016/ink" xmlns:am3d="http://schemas.microsoft.com/office/drawing/2017/model3d" xmlns:o="urn:schemas-microsoft-com:office:office" xmlns:oel="http://schemas.microsoft.com/office/2019/extlst" xmlns:r="http://schemas.openxmlformats.org/officeDocument/2006/relationships" xmlns:m="http://schemas.openxmlformats.org/officeDocument/2006/math" xmlns:v="urn:schemas-microsoft-com:vml" xmlns:wp14="http://schemas.microsoft.com/office/word/2010/wordprocessingDrawing" xmlns:wp="http://schemas.openxmlformats.org/drawingml/2006/wordprocessingDrawing" xmlns:w10="urn:schemas-microsoft-com:office:word" xmlns:w="http://schemas.openxmlformats.org/wordprocessingml/2006/main" xmlns:w14="http://schemas.microsoft.com/office/word/2010/wordml" xmlns:w15="http://schemas.microsoft.com/office/word/2012/wordml" xmlns:w16cex="http://schemas.microsoft.com/office/word/2018/wordml/cex" xmlns:w16cid="http://schemas.microsoft.com/office/word/2016/wordml/cid" xmlns:w16="http://schemas.microsoft.com/office/word/2018/wordml" xmlns:w16sdtdh="http://schemas.microsoft.com/office/word/2020/wordml/sdtdatahash" xmlns:w16se="http://schemas.microsoft.com/office/word/2015/wordml/symex" xmlns:wpg="http://schemas.microsoft.com/office/word/2010/wordprocessingGroup" xmlns:wpi="http://schemas.microsoft.com/office/word/2010/wordprocessingInk" xmlns:wne="http://schemas.microsoft.com/office/word/2006/wordml" xmlns:wps="http://schemas.microsoft.com/office/word/2010/wordprocessingShape" mc:Ignorable="w14 w15 w16se w16cid w16 w16cex w16sdtdh wp14">
   <w:sdt>
     <w:sdtPr>
       <w:id w:val="-24336617"/>
@@ -5006,7 +5238,6 @@
         <w:docPartUnique/>
       </w:docPartObj>
     </w:sdtPr>
-    <w:sdtEndPr/>
     <w:sdtContent>
       <w:sdt>
         <w:sdtPr>
@@ -5016,7 +5247,6 @@
             <w:docPartUnique/>
           </w:docPartObj>
         </w:sdtPr>
-        <w:sdtEndPr/>
         <w:sdtContent>
           <w:p>
             <w:pPr>
@@ -5115,7 +5345,7 @@
 </file>
 
 <file path=word/footnotes.xml><?xml version="1.0" encoding="utf-8"?>
-<w:footnotes xmlns:wpc="http://schemas.microsoft.com/office/word/2010/wordprocessingCanvas" xmlns:mc="http://schemas.openxmlformats.org/markup-compatibility/2006" xmlns:o="urn:schemas-microsoft-com:office:office" xmlns:r="http://schemas.openxmlformats.org/officeDocument/2006/relationships" xmlns:m="http://schemas.openxmlformats.org/officeDocument/2006/math" xmlns:v="urn:schemas-microsoft-com:vml" xmlns:wp14="http://schemas.microsoft.com/office/word/2010/wordprocessingDrawing" xmlns:wp="http://schemas.openxmlformats.org/drawingml/2006/wordprocessingDrawing" xmlns:w10="urn:schemas-microsoft-com:office:word" xmlns:w="http://schemas.openxmlformats.org/wordprocessingml/2006/main" xmlns:w14="http://schemas.microsoft.com/office/word/2010/wordml" xmlns:wpg="http://schemas.microsoft.com/office/word/2010/wordprocessingGroup" xmlns:wpi="http://schemas.microsoft.com/office/word/2010/wordprocessingInk" xmlns:wne="http://schemas.microsoft.com/office/word/2006/wordml" xmlns:wps="http://schemas.microsoft.com/office/word/2010/wordprocessingShape" mc:Ignorable="w14 wp14">
+<w:footnotes xmlns:wpc="http://schemas.microsoft.com/office/word/2010/wordprocessingCanvas" xmlns:cx="http://schemas.microsoft.com/office/drawing/2014/chartex" xmlns:cx1="http://schemas.microsoft.com/office/drawing/2015/9/8/chartex" xmlns:cx2="http://schemas.microsoft.com/office/drawing/2015/10/21/chartex" xmlns:cx3="http://schemas.microsoft.com/office/drawing/2016/5/9/chartex" xmlns:cx4="http://schemas.microsoft.com/office/drawing/2016/5/10/chartex" xmlns:cx5="http://schemas.microsoft.com/office/drawing/2016/5/11/chartex" xmlns:cx6="http://schemas.microsoft.com/office/drawing/2016/5/12/chartex" xmlns:cx7="http://schemas.microsoft.com/office/drawing/2016/5/13/chartex" xmlns:cx8="http://schemas.microsoft.com/office/drawing/2016/5/14/chartex" xmlns:mc="http://schemas.openxmlformats.org/markup-compatibility/2006" xmlns:aink="http://schemas.microsoft.com/office/drawing/2016/ink" xmlns:am3d="http://schemas.microsoft.com/office/drawing/2017/model3d" xmlns:o="urn:schemas-microsoft-com:office:office" xmlns:oel="http://schemas.microsoft.com/office/2019/extlst" xmlns:r="http://schemas.openxmlformats.org/officeDocument/2006/relationships" xmlns:m="http://schemas.openxmlformats.org/officeDocument/2006/math" xmlns:v="urn:schemas-microsoft-com:vml" xmlns:wp14="http://schemas.microsoft.com/office/word/2010/wordprocessingDrawing" xmlns:wp="http://schemas.openxmlformats.org/drawingml/2006/wordprocessingDrawing" xmlns:w10="urn:schemas-microsoft-com:office:word" xmlns:w="http://schemas.openxmlformats.org/wordprocessingml/2006/main" xmlns:w14="http://schemas.microsoft.com/office/word/2010/wordml" xmlns:w15="http://schemas.microsoft.com/office/word/2012/wordml" xmlns:w16cex="http://schemas.microsoft.com/office/word/2018/wordml/cex" xmlns:w16cid="http://schemas.microsoft.com/office/word/2016/wordml/cid" xmlns:w16="http://schemas.microsoft.com/office/word/2018/wordml" xmlns:w16sdtdh="http://schemas.microsoft.com/office/word/2020/wordml/sdtdatahash" xmlns:w16se="http://schemas.microsoft.com/office/word/2015/wordml/symex" xmlns:wpg="http://schemas.microsoft.com/office/word/2010/wordprocessingGroup" xmlns:wpi="http://schemas.microsoft.com/office/word/2010/wordprocessingInk" xmlns:wne="http://schemas.microsoft.com/office/word/2006/wordml" xmlns:wps="http://schemas.microsoft.com/office/word/2010/wordprocessingShape" mc:Ignorable="w14 w15 w16se w16cid w16 w16cex w16sdtdh wp14">
   <w:footnote w:type="separator" w:id="-1">
     <w:p>
       <w:r>
@@ -5134,7 +5364,7 @@
 </file>
 
 <file path=word/header1.xml><?xml version="1.0" encoding="utf-8"?>
-<w:hdr xmlns:wpc="http://schemas.microsoft.com/office/word/2010/wordprocessingCanvas" xmlns:mc="http://schemas.openxmlformats.org/markup-compatibility/2006" xmlns:o="urn:schemas-microsoft-com:office:office" xmlns:r="http://schemas.openxmlformats.org/officeDocument/2006/relationships" xmlns:m="http://schemas.openxmlformats.org/officeDocument/2006/math" xmlns:v="urn:schemas-microsoft-com:vml" xmlns:wp14="http://schemas.microsoft.com/office/word/2010/wordprocessingDrawing" xmlns:wp="http://schemas.openxmlformats.org/drawingml/2006/wordprocessingDrawing" xmlns:w10="urn:schemas-microsoft-com:office:word" xmlns:w="http://schemas.openxmlformats.org/wordprocessingml/2006/main" xmlns:w14="http://schemas.microsoft.com/office/word/2010/wordml" xmlns:wpg="http://schemas.microsoft.com/office/word/2010/wordprocessingGroup" xmlns:wpi="http://schemas.microsoft.com/office/word/2010/wordprocessingInk" xmlns:wne="http://schemas.microsoft.com/office/word/2006/wordml" xmlns:wps="http://schemas.microsoft.com/office/word/2010/wordprocessingShape" mc:Ignorable="w14 wp14">
+<w:hdr xmlns:wpc="http://schemas.microsoft.com/office/word/2010/wordprocessingCanvas" xmlns:cx="http://schemas.microsoft.com/office/drawing/2014/chartex" xmlns:cx1="http://schemas.microsoft.com/office/drawing/2015/9/8/chartex" xmlns:cx2="http://schemas.microsoft.com/office/drawing/2015/10/21/chartex" xmlns:cx3="http://schemas.microsoft.com/office/drawing/2016/5/9/chartex" xmlns:cx4="http://schemas.microsoft.com/office/drawing/2016/5/10/chartex" xmlns:cx5="http://schemas.microsoft.com/office/drawing/2016/5/11/chartex" xmlns:cx6="http://schemas.microsoft.com/office/drawing/2016/5/12/chartex" xmlns:cx7="http://schemas.microsoft.com/office/drawing/2016/5/13/chartex" xmlns:cx8="http://schemas.microsoft.com/office/drawing/2016/5/14/chartex" xmlns:mc="http://schemas.openxmlformats.org/markup-compatibility/2006" xmlns:aink="http://schemas.microsoft.com/office/drawing/2016/ink" xmlns:am3d="http://schemas.microsoft.com/office/drawing/2017/model3d" xmlns:o="urn:schemas-microsoft-com:office:office" xmlns:oel="http://schemas.microsoft.com/office/2019/extlst" xmlns:r="http://schemas.openxmlformats.org/officeDocument/2006/relationships" xmlns:m="http://schemas.openxmlformats.org/officeDocument/2006/math" xmlns:v="urn:schemas-microsoft-com:vml" xmlns:wp14="http://schemas.microsoft.com/office/word/2010/wordprocessingDrawing" xmlns:wp="http://schemas.openxmlformats.org/drawingml/2006/wordprocessingDrawing" xmlns:w10="urn:schemas-microsoft-com:office:word" xmlns:w="http://schemas.openxmlformats.org/wordprocessingml/2006/main" xmlns:w14="http://schemas.microsoft.com/office/word/2010/wordml" xmlns:w15="http://schemas.microsoft.com/office/word/2012/wordml" xmlns:w16cex="http://schemas.microsoft.com/office/word/2018/wordml/cex" xmlns:w16cid="http://schemas.microsoft.com/office/word/2016/wordml/cid" xmlns:w16="http://schemas.microsoft.com/office/word/2018/wordml" xmlns:w16sdtdh="http://schemas.microsoft.com/office/word/2020/wordml/sdtdatahash" xmlns:w16se="http://schemas.microsoft.com/office/word/2015/wordml/symex" xmlns:wpg="http://schemas.microsoft.com/office/word/2010/wordprocessingGroup" xmlns:wpi="http://schemas.microsoft.com/office/word/2010/wordprocessingInk" xmlns:wne="http://schemas.microsoft.com/office/word/2006/wordml" xmlns:wps="http://schemas.microsoft.com/office/word/2010/wordprocessingShape" mc:Ignorable="w14 w15 w16se w16cid w16 w16cex w16sdtdh wp14">
   <w:p>
     <w:pPr>
       <w:pStyle w:val="Header"/>
@@ -5219,11 +5449,11 @@
         </mc:Choice>
         <mc:Fallback>
           <w:pict>
-            <v:shapetype id="_x0000_t118" coordsize="21600,21600" o:spt="118" path="m,4292l21600,r,21600l,21600xe">
+            <v:shapetype w14:anchorId="00F66E48" id="_x0000_t118" coordsize="21600,21600" o:spt="118" path="m,4292l21600,r,21600l,21600xe">
               <v:stroke joinstyle="miter"/>
               <v:path gradientshapeok="t" o:connecttype="custom" o:connectlocs="10800,2146;0,10800;10800,21600;21600,10800" textboxrect="0,4291,21600,21600"/>
             </v:shapetype>
-            <v:shape id="Manual Input 4" o:spid="_x0000_s1026" type="#_x0000_t118" style="position:absolute;margin-left:185.4pt;margin-top:8.4pt;width:236.6pt;height:745.45pt;z-index:-251657216;visibility:visible;mso-wrap-style:square;mso-width-percent:405;mso-height-percent:941;mso-wrap-distance-left:9pt;mso-wrap-distance-top:0;mso-wrap-distance-right:9pt;mso-wrap-distance-bottom:0;mso-position-horizontal:right;mso-position-horizontal-relative:page;mso-position-vertical:absolute;mso-position-vertical-relative:page;mso-width-percent:405;mso-height-percent:941;mso-width-relative:page;mso-height-relative:page;v-text-anchor:middle" o:gfxdata="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" fillcolor="#eaf4d7 [660]" stroked="f" strokeweight="1pt">
+            <v:shape id="Manual Input 4" o:spid="_x0000_s1026" type="#_x0000_t118" style="position:absolute;margin-left:185.4pt;margin-top:8.4pt;width:236.6pt;height:745.45pt;z-index:-251657216;visibility:visible;mso-wrap-style:square;mso-width-percent:405;mso-height-percent:941;mso-wrap-distance-left:9pt;mso-wrap-distance-top:0;mso-wrap-distance-right:9pt;mso-wrap-distance-bottom:0;mso-position-horizontal:right;mso-position-horizontal-relative:page;mso-position-vertical:absolute;mso-position-vertical-relative:page;mso-width-percent:405;mso-height-percent:941;mso-width-relative:page;mso-height-relative:page;v-text-anchor:middle" o:gfxdata="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" fillcolor="#eaf4d7 [660]" stroked="f" strokeweight="1pt">
               <w10:wrap anchorx="page" anchory="page"/>
             </v:shape>
           </w:pict>
@@ -5235,8 +5465,8 @@
 </file>
 
 <file path=word/numbering.xml><?xml version="1.0" encoding="utf-8"?>
-<w:numbering xmlns:wpc="http://schemas.microsoft.com/office/word/2010/wordprocessingCanvas" xmlns:mc="http://schemas.openxmlformats.org/markup-compatibility/2006" xmlns:o="urn:schemas-microsoft-com:office:office" xmlns:r="http://schemas.openxmlformats.org/officeDocument/2006/relationships" xmlns:m="http://schemas.openxmlformats.org/officeDocument/2006/math" xmlns:v="urn:schemas-microsoft-com:vml" xmlns:wp14="http://schemas.microsoft.com/office/word/2010/wordprocessingDrawing" xmlns:wp="http://schemas.openxmlformats.org/drawingml/2006/wordprocessingDrawing" xmlns:w10="urn:schemas-microsoft-com:office:word" xmlns:w="http://schemas.openxmlformats.org/wordprocessingml/2006/main" xmlns:w14="http://schemas.microsoft.com/office/word/2010/wordml" xmlns:wpg="http://schemas.microsoft.com/office/word/2010/wordprocessingGroup" xmlns:wpi="http://schemas.microsoft.com/office/word/2010/wordprocessingInk" xmlns:wne="http://schemas.microsoft.com/office/word/2006/wordml" xmlns:wps="http://schemas.microsoft.com/office/word/2010/wordprocessingShape" mc:Ignorable="w14 wp14">
-  <w:abstractNum w:abstractNumId="0">
+<w:numbering xmlns:wpc="http://schemas.microsoft.com/office/word/2010/wordprocessingCanvas" xmlns:cx="http://schemas.microsoft.com/office/drawing/2014/chartex" xmlns:cx1="http://schemas.microsoft.com/office/drawing/2015/9/8/chartex" xmlns:cx2="http://schemas.microsoft.com/office/drawing/2015/10/21/chartex" xmlns:cx3="http://schemas.microsoft.com/office/drawing/2016/5/9/chartex" xmlns:cx4="http://schemas.microsoft.com/office/drawing/2016/5/10/chartex" xmlns:cx5="http://schemas.microsoft.com/office/drawing/2016/5/11/chartex" xmlns:cx6="http://schemas.microsoft.com/office/drawing/2016/5/12/chartex" xmlns:cx7="http://schemas.microsoft.com/office/drawing/2016/5/13/chartex" xmlns:cx8="http://schemas.microsoft.com/office/drawing/2016/5/14/chartex" xmlns:mc="http://schemas.openxmlformats.org/markup-compatibility/2006" xmlns:aink="http://schemas.microsoft.com/office/drawing/2016/ink" xmlns:am3d="http://schemas.microsoft.com/office/drawing/2017/model3d" xmlns:o="urn:schemas-microsoft-com:office:office" xmlns:oel="http://schemas.microsoft.com/office/2019/extlst" xmlns:r="http://schemas.openxmlformats.org/officeDocument/2006/relationships" xmlns:m="http://schemas.openxmlformats.org/officeDocument/2006/math" xmlns:v="urn:schemas-microsoft-com:vml" xmlns:wp14="http://schemas.microsoft.com/office/word/2010/wordprocessingDrawing" xmlns:wp="http://schemas.openxmlformats.org/drawingml/2006/wordprocessingDrawing" xmlns:w10="urn:schemas-microsoft-com:office:word" xmlns:w="http://schemas.openxmlformats.org/wordprocessingml/2006/main" xmlns:w14="http://schemas.microsoft.com/office/word/2010/wordml" xmlns:w15="http://schemas.microsoft.com/office/word/2012/wordml" xmlns:w16cex="http://schemas.microsoft.com/office/word/2018/wordml/cex" xmlns:w16cid="http://schemas.microsoft.com/office/word/2016/wordml/cid" xmlns:w16="http://schemas.microsoft.com/office/word/2018/wordml" xmlns:w16sdtdh="http://schemas.microsoft.com/office/word/2020/wordml/sdtdatahash" xmlns:w16se="http://schemas.microsoft.com/office/word/2015/wordml/symex" xmlns:wpg="http://schemas.microsoft.com/office/word/2010/wordprocessingGroup" xmlns:wpi="http://schemas.microsoft.com/office/word/2010/wordprocessingInk" xmlns:wne="http://schemas.microsoft.com/office/word/2006/wordml" xmlns:wps="http://schemas.microsoft.com/office/word/2010/wordprocessingShape" mc:Ignorable="w14 w15 w16se w16cid w16 w16cex w16sdtdh wp14">
+  <w:abstractNum w:abstractNumId="0" w15:restartNumberingAfterBreak="0">
     <w:nsid w:val="FFFFFF89"/>
     <w:multiLevelType w:val="singleLevel"/>
     <w:tmpl w:val="4AC02A60"/>
@@ -5256,7 +5486,7 @@
       </w:rPr>
     </w:lvl>
   </w:abstractNum>
-  <w:abstractNum w:abstractNumId="1">
+  <w:abstractNum w:abstractNumId="1" w15:restartNumberingAfterBreak="0">
     <w:nsid w:val="07696534"/>
     <w:multiLevelType w:val="hybridMultilevel"/>
     <w:tmpl w:val="887A2472"/>
@@ -5369,7 +5599,7 @@
       </w:rPr>
     </w:lvl>
   </w:abstractNum>
-  <w:abstractNum w:abstractNumId="2">
+  <w:abstractNum w:abstractNumId="2" w15:restartNumberingAfterBreak="0">
     <w:nsid w:val="0B296602"/>
     <w:multiLevelType w:val="hybridMultilevel"/>
     <w:tmpl w:val="3380FEFE"/>
@@ -5488,7 +5718,7 @@
       </w:pPr>
     </w:lvl>
   </w:abstractNum>
-  <w:abstractNum w:abstractNumId="3">
+  <w:abstractNum w:abstractNumId="3" w15:restartNumberingAfterBreak="0">
     <w:nsid w:val="10CB6013"/>
     <w:multiLevelType w:val="hybridMultilevel"/>
     <w:tmpl w:val="1B4EDDF0"/>
@@ -5574,7 +5804,7 @@
       </w:pPr>
     </w:lvl>
   </w:abstractNum>
-  <w:abstractNum w:abstractNumId="4">
+  <w:abstractNum w:abstractNumId="4" w15:restartNumberingAfterBreak="0">
     <w:nsid w:val="1DDA5A01"/>
     <w:multiLevelType w:val="hybridMultilevel"/>
     <w:tmpl w:val="6A22FE4A"/>
@@ -5663,7 +5893,7 @@
       </w:pPr>
     </w:lvl>
   </w:abstractNum>
-  <w:abstractNum w:abstractNumId="5">
+  <w:abstractNum w:abstractNumId="5" w15:restartNumberingAfterBreak="0">
     <w:nsid w:val="20AC2CB8"/>
     <w:multiLevelType w:val="hybridMultilevel"/>
     <w:tmpl w:val="78C82E00"/>
@@ -5754,7 +5984,7 @@
       </w:pPr>
     </w:lvl>
   </w:abstractNum>
-  <w:abstractNum w:abstractNumId="6">
+  <w:abstractNum w:abstractNumId="6" w15:restartNumberingAfterBreak="0">
     <w:nsid w:val="22752C50"/>
     <w:multiLevelType w:val="hybridMultilevel"/>
     <w:tmpl w:val="856E3144"/>
@@ -5867,7 +6097,7 @@
       </w:rPr>
     </w:lvl>
   </w:abstractNum>
-  <w:abstractNum w:abstractNumId="7">
+  <w:abstractNum w:abstractNumId="7" w15:restartNumberingAfterBreak="0">
     <w:nsid w:val="22A24D91"/>
     <w:multiLevelType w:val="hybridMultilevel"/>
     <w:tmpl w:val="7BC0F7EC"/>
@@ -5956,7 +6186,7 @@
       </w:pPr>
     </w:lvl>
   </w:abstractNum>
-  <w:abstractNum w:abstractNumId="8">
+  <w:abstractNum w:abstractNumId="8" w15:restartNumberingAfterBreak="0">
     <w:nsid w:val="23D71A1C"/>
     <w:multiLevelType w:val="hybridMultilevel"/>
     <w:tmpl w:val="9580B5E0"/>
@@ -6045,7 +6275,7 @@
       </w:pPr>
     </w:lvl>
   </w:abstractNum>
-  <w:abstractNum w:abstractNumId="9">
+  <w:abstractNum w:abstractNumId="9" w15:restartNumberingAfterBreak="0">
     <w:nsid w:val="2C184A46"/>
     <w:multiLevelType w:val="hybridMultilevel"/>
     <w:tmpl w:val="50A08482"/>
@@ -6162,7 +6392,7 @@
       </w:pPr>
     </w:lvl>
   </w:abstractNum>
-  <w:abstractNum w:abstractNumId="10">
+  <w:abstractNum w:abstractNumId="10" w15:restartNumberingAfterBreak="0">
     <w:nsid w:val="3DBD2EE4"/>
     <w:multiLevelType w:val="hybridMultilevel"/>
     <w:tmpl w:val="953A5B16"/>
@@ -6248,7 +6478,7 @@
       </w:pPr>
     </w:lvl>
   </w:abstractNum>
-  <w:abstractNum w:abstractNumId="11">
+  <w:abstractNum w:abstractNumId="11" w15:restartNumberingAfterBreak="0">
     <w:nsid w:val="43D328EC"/>
     <w:multiLevelType w:val="hybridMultilevel"/>
     <w:tmpl w:val="2AB255FE"/>
@@ -6340,7 +6570,7 @@
       </w:pPr>
     </w:lvl>
   </w:abstractNum>
-  <w:abstractNum w:abstractNumId="12">
+  <w:abstractNum w:abstractNumId="12" w15:restartNumberingAfterBreak="0">
     <w:nsid w:val="48FC3D15"/>
     <w:multiLevelType w:val="hybridMultilevel"/>
     <w:tmpl w:val="28826CC4"/>
@@ -6429,7 +6659,7 @@
       </w:pPr>
     </w:lvl>
   </w:abstractNum>
-  <w:abstractNum w:abstractNumId="13">
+  <w:abstractNum w:abstractNumId="13" w15:restartNumberingAfterBreak="0">
     <w:nsid w:val="4C0E6859"/>
     <w:multiLevelType w:val="hybridMultilevel"/>
     <w:tmpl w:val="AFC8017E"/>
@@ -6545,7 +6775,7 @@
       </w:pPr>
     </w:lvl>
   </w:abstractNum>
-  <w:abstractNum w:abstractNumId="14">
+  <w:abstractNum w:abstractNumId="14" w15:restartNumberingAfterBreak="0">
     <w:nsid w:val="512A793C"/>
     <w:multiLevelType w:val="hybridMultilevel"/>
     <w:tmpl w:val="737E27B2"/>
@@ -6631,7 +6861,7 @@
       </w:pPr>
     </w:lvl>
   </w:abstractNum>
-  <w:abstractNum w:abstractNumId="15">
+  <w:abstractNum w:abstractNumId="15" w15:restartNumberingAfterBreak="0">
     <w:nsid w:val="565D6CF1"/>
     <w:multiLevelType w:val="hybridMultilevel"/>
     <w:tmpl w:val="51AE0404"/>
@@ -6723,7 +6953,7 @@
       </w:pPr>
     </w:lvl>
   </w:abstractNum>
-  <w:abstractNum w:abstractNumId="16">
+  <w:abstractNum w:abstractNumId="16" w15:restartNumberingAfterBreak="0">
     <w:nsid w:val="5C3073F1"/>
     <w:multiLevelType w:val="hybridMultilevel"/>
     <w:tmpl w:val="878A473C"/>
@@ -6809,7 +7039,7 @@
       </w:pPr>
     </w:lvl>
   </w:abstractNum>
-  <w:abstractNum w:abstractNumId="17">
+  <w:abstractNum w:abstractNumId="17" w15:restartNumberingAfterBreak="0">
     <w:nsid w:val="6A23090F"/>
     <w:multiLevelType w:val="hybridMultilevel"/>
     <w:tmpl w:val="9014BEC4"/>
@@ -6898,7 +7128,7 @@
       </w:pPr>
     </w:lvl>
   </w:abstractNum>
-  <w:abstractNum w:abstractNumId="18">
+  <w:abstractNum w:abstractNumId="18" w15:restartNumberingAfterBreak="0">
     <w:nsid w:val="6D272E5B"/>
     <w:multiLevelType w:val="hybridMultilevel"/>
     <w:tmpl w:val="F6666AC4"/>
@@ -6987,7 +7217,7 @@
       </w:pPr>
     </w:lvl>
   </w:abstractNum>
-  <w:abstractNum w:abstractNumId="19">
+  <w:abstractNum w:abstractNumId="19" w15:restartNumberingAfterBreak="0">
     <w:nsid w:val="702D3822"/>
     <w:multiLevelType w:val="hybridMultilevel"/>
     <w:tmpl w:val="A5E27E24"/>
@@ -7076,7 +7306,7 @@
       </w:pPr>
     </w:lvl>
   </w:abstractNum>
-  <w:abstractNum w:abstractNumId="20">
+  <w:abstractNum w:abstractNumId="20" w15:restartNumberingAfterBreak="0">
     <w:nsid w:val="732E0ED2"/>
     <w:multiLevelType w:val="hybridMultilevel"/>
     <w:tmpl w:val="D70C7D32"/>
@@ -7192,7 +7422,7 @@
       </w:pPr>
     </w:lvl>
   </w:abstractNum>
-  <w:abstractNum w:abstractNumId="21">
+  <w:abstractNum w:abstractNumId="21" w15:restartNumberingAfterBreak="0">
     <w:nsid w:val="7AB6648D"/>
     <w:multiLevelType w:val="hybridMultilevel"/>
     <w:tmpl w:val="953A5B16"/>
@@ -7278,7 +7508,7 @@
       </w:pPr>
     </w:lvl>
   </w:abstractNum>
-  <w:abstractNum w:abstractNumId="22">
+  <w:abstractNum w:abstractNumId="22" w15:restartNumberingAfterBreak="0">
     <w:nsid w:val="7D73666E"/>
     <w:multiLevelType w:val="hybridMultilevel"/>
     <w:tmpl w:val="79AE7F38"/>
@@ -7367,7 +7597,7 @@
       </w:pPr>
     </w:lvl>
   </w:abstractNum>
-  <w:abstractNum w:abstractNumId="23">
+  <w:abstractNum w:abstractNumId="23" w15:restartNumberingAfterBreak="0">
     <w:nsid w:val="7FD3213B"/>
     <w:multiLevelType w:val="hybridMultilevel"/>
     <w:tmpl w:val="13A4D236"/>
@@ -7506,83 +7736,83 @@
       </w:rPr>
     </w:lvl>
   </w:abstractNum>
-  <w:num w:numId="1">
+  <w:num w:numId="1" w16cid:durableId="42677352">
     <w:abstractNumId w:val="0"/>
   </w:num>
-  <w:num w:numId="2">
+  <w:num w:numId="2" w16cid:durableId="1115365282">
     <w:abstractNumId w:val="7"/>
   </w:num>
-  <w:num w:numId="3">
+  <w:num w:numId="3" w16cid:durableId="183516065">
     <w:abstractNumId w:val="3"/>
   </w:num>
-  <w:num w:numId="4">
+  <w:num w:numId="4" w16cid:durableId="285890810">
     <w:abstractNumId w:val="17"/>
   </w:num>
-  <w:num w:numId="5">
+  <w:num w:numId="5" w16cid:durableId="774517685">
     <w:abstractNumId w:val="8"/>
   </w:num>
-  <w:num w:numId="6">
+  <w:num w:numId="6" w16cid:durableId="69935901">
     <w:abstractNumId w:val="16"/>
   </w:num>
-  <w:num w:numId="7">
+  <w:num w:numId="7" w16cid:durableId="247428022">
     <w:abstractNumId w:val="18"/>
   </w:num>
-  <w:num w:numId="8">
+  <w:num w:numId="8" w16cid:durableId="1182938566">
     <w:abstractNumId w:val="14"/>
   </w:num>
-  <w:num w:numId="9">
+  <w:num w:numId="9" w16cid:durableId="341978056">
     <w:abstractNumId w:val="21"/>
   </w:num>
-  <w:num w:numId="10">
+  <w:num w:numId="10" w16cid:durableId="1775324159">
     <w:abstractNumId w:val="10"/>
   </w:num>
-  <w:num w:numId="11">
+  <w:num w:numId="11" w16cid:durableId="1392534448">
     <w:abstractNumId w:val="1"/>
   </w:num>
-  <w:num w:numId="12">
+  <w:num w:numId="12" w16cid:durableId="867597457">
     <w:abstractNumId w:val="22"/>
   </w:num>
-  <w:num w:numId="13">
+  <w:num w:numId="13" w16cid:durableId="1716738398">
     <w:abstractNumId w:val="23"/>
   </w:num>
-  <w:num w:numId="14">
+  <w:num w:numId="14" w16cid:durableId="598101795">
     <w:abstractNumId w:val="13"/>
   </w:num>
-  <w:num w:numId="15">
+  <w:num w:numId="15" w16cid:durableId="430901706">
     <w:abstractNumId w:val="5"/>
   </w:num>
-  <w:num w:numId="16">
+  <w:num w:numId="16" w16cid:durableId="540552381">
     <w:abstractNumId w:val="19"/>
   </w:num>
-  <w:num w:numId="17">
+  <w:num w:numId="17" w16cid:durableId="1936743363">
     <w:abstractNumId w:val="9"/>
   </w:num>
-  <w:num w:numId="18">
+  <w:num w:numId="18" w16cid:durableId="1875771936">
     <w:abstractNumId w:val="2"/>
   </w:num>
-  <w:num w:numId="19">
+  <w:num w:numId="19" w16cid:durableId="1447001543">
     <w:abstractNumId w:val="4"/>
   </w:num>
-  <w:num w:numId="20">
+  <w:num w:numId="20" w16cid:durableId="232476336">
     <w:abstractNumId w:val="15"/>
   </w:num>
-  <w:num w:numId="21">
+  <w:num w:numId="21" w16cid:durableId="935359993">
     <w:abstractNumId w:val="20"/>
   </w:num>
-  <w:num w:numId="22">
+  <w:num w:numId="22" w16cid:durableId="2011790215">
     <w:abstractNumId w:val="11"/>
   </w:num>
-  <w:num w:numId="23">
+  <w:num w:numId="23" w16cid:durableId="1592273141">
     <w:abstractNumId w:val="12"/>
   </w:num>
-  <w:num w:numId="24">
+  <w:num w:numId="24" w16cid:durableId="1272778889">
     <w:abstractNumId w:val="6"/>
   </w:num>
 </w:numbering>
 </file>
 
 <file path=word/styles.xml><?xml version="1.0" encoding="utf-8"?>
-<w:styles xmlns:mc="http://schemas.openxmlformats.org/markup-compatibility/2006" xmlns:r="http://schemas.openxmlformats.org/officeDocument/2006/relationships" xmlns:w="http://schemas.openxmlformats.org/wordprocessingml/2006/main" xmlns:w14="http://schemas.microsoft.com/office/word/2010/wordml" mc:Ignorable="w14">
+<w:styles xmlns:mc="http://schemas.openxmlformats.org/markup-compatibility/2006" xmlns:r="http://schemas.openxmlformats.org/officeDocument/2006/relationships" xmlns:w="http://schemas.openxmlformats.org/wordprocessingml/2006/main" xmlns:w14="http://schemas.microsoft.com/office/word/2010/wordml" xmlns:w15="http://schemas.microsoft.com/office/word/2012/wordml" xmlns:w16cex="http://schemas.microsoft.com/office/word/2018/wordml/cex" xmlns:w16cid="http://schemas.microsoft.com/office/word/2016/wordml/cid" xmlns:w16="http://schemas.microsoft.com/office/word/2018/wordml" xmlns:w16sdtdh="http://schemas.microsoft.com/office/word/2020/wordml/sdtdatahash" xmlns:w16se="http://schemas.microsoft.com/office/word/2015/wordml/symex" mc:Ignorable="w14 w15 w16se w16cid w16 w16cex w16sdtdh">
   <w:docDefaults>
     <w:rPrDefault>
       <w:rPr>
@@ -7594,145 +7824,382 @@
     </w:rPrDefault>
     <w:pPrDefault/>
   </w:docDefaults>
-  <w:latentStyles w:defLockedState="0" w:defUIPriority="99" w:defSemiHidden="1" w:defUnhideWhenUsed="1" w:defQFormat="0" w:count="267">
-    <w:lsdException w:name="Normal" w:semiHidden="0" w:uiPriority="0" w:unhideWhenUsed="0" w:qFormat="1"/>
-    <w:lsdException w:name="heading 1" w:semiHidden="0" w:uiPriority="9" w:unhideWhenUsed="0" w:qFormat="1"/>
-    <w:lsdException w:name="heading 2" w:uiPriority="9" w:qFormat="1"/>
-    <w:lsdException w:name="heading 3" w:uiPriority="9" w:qFormat="1"/>
-    <w:lsdException w:name="heading 4" w:uiPriority="9" w:unhideWhenUsed="0" w:qFormat="1"/>
-    <w:lsdException w:name="heading 5" w:uiPriority="9" w:unhideWhenUsed="0" w:qFormat="1"/>
-    <w:lsdException w:name="heading 6" w:uiPriority="9" w:unhideWhenUsed="0" w:qFormat="1"/>
-    <w:lsdException w:name="heading 7" w:uiPriority="9" w:unhideWhenUsed="0" w:qFormat="1"/>
-    <w:lsdException w:name="heading 8" w:uiPriority="9" w:unhideWhenUsed="0" w:qFormat="1"/>
-    <w:lsdException w:name="heading 9" w:uiPriority="9" w:unhideWhenUsed="0" w:qFormat="1"/>
-    <w:lsdException w:name="toc 1" w:uiPriority="39"/>
-    <w:lsdException w:name="toc 2" w:uiPriority="39"/>
-    <w:lsdException w:name="toc 3" w:uiPriority="39"/>
-    <w:lsdException w:name="toc 4" w:uiPriority="39"/>
-    <w:lsdException w:name="toc 5" w:uiPriority="39"/>
-    <w:lsdException w:name="toc 6" w:uiPriority="39"/>
-    <w:lsdException w:name="toc 7" w:uiPriority="39"/>
-    <w:lsdException w:name="toc 8" w:uiPriority="39"/>
-    <w:lsdException w:name="toc 9" w:uiPriority="39"/>
-    <w:lsdException w:name="caption" w:uiPriority="35" w:qFormat="1"/>
-    <w:lsdException w:name="List Bullet" w:semiHidden="0" w:unhideWhenUsed="0"/>
-    <w:lsdException w:name="Title" w:semiHidden="0" w:uiPriority="10" w:unhideWhenUsed="0" w:qFormat="1"/>
-    <w:lsdException w:name="Default Paragraph Font" w:uiPriority="1"/>
-    <w:lsdException w:name="Subtitle" w:semiHidden="0" w:uiPriority="11" w:unhideWhenUsed="0" w:qFormat="1"/>
-    <w:lsdException w:name="Strong" w:uiPriority="22" w:unhideWhenUsed="0" w:qFormat="1"/>
-    <w:lsdException w:name="Emphasis" w:semiHidden="0" w:uiPriority="11" w:unhideWhenUsed="0" w:qFormat="1"/>
-    <w:lsdException w:name="Table Grid" w:semiHidden="0" w:uiPriority="39" w:unhideWhenUsed="0"/>
-    <w:lsdException w:name="Placeholder Text" w:unhideWhenUsed="0"/>
-    <w:lsdException w:name="No Spacing" w:semiHidden="0" w:uiPriority="1" w:unhideWhenUsed="0" w:qFormat="1"/>
-    <w:lsdException w:name="Light Shading" w:semiHidden="0" w:uiPriority="60" w:unhideWhenUsed="0"/>
-    <w:lsdException w:name="Light List" w:semiHidden="0" w:uiPriority="61" w:unhideWhenUsed="0"/>
-    <w:lsdException w:name="Light Grid" w:semiHidden="0" w:uiPriority="62" w:unhideWhenUsed="0"/>
-    <w:lsdException w:name="Medium Shading 1" w:semiHidden="0" w:uiPriority="63" w:unhideWhenUsed="0"/>
-    <w:lsdException w:name="Medium Shading 2" w:semiHidden="0" w:uiPriority="64" w:unhideWhenUsed="0"/>
-    <w:lsdException w:name="Medium List 1" w:semiHidden="0" w:uiPriority="65" w:unhideWhenUsed="0"/>
-    <w:lsdException w:name="Medium List 2" w:semiHidden="0" w:uiPriority="66" w:unhideWhenUsed="0"/>
-    <w:lsdException w:name="Medium Grid 1" w:semiHidden="0" w:uiPriority="67" w:unhideWhenUsed="0"/>
-    <w:lsdException w:name="Medium Grid 2" w:semiHidden="0" w:uiPriority="68" w:unhideWhenUsed="0"/>
-    <w:lsdException w:name="Medium Grid 3" w:semiHidden="0" w:uiPriority="69" w:unhideWhenUsed="0"/>
-    <w:lsdException w:name="Dark List" w:semiHidden="0" w:uiPriority="70" w:unhideWhenUsed="0"/>
-    <w:lsdException w:name="Colorful Shading" w:semiHidden="0" w:uiPriority="71" w:unhideWhenUsed="0"/>
-    <w:lsdException w:name="Colorful List" w:semiHidden="0" w:uiPriority="72" w:unhideWhenUsed="0"/>
-    <w:lsdException w:name="Colorful Grid" w:semiHidden="0" w:uiPriority="73" w:unhideWhenUsed="0"/>
-    <w:lsdException w:name="Light Shading Accent 1" w:semiHidden="0" w:uiPriority="60" w:unhideWhenUsed="0"/>
-    <w:lsdException w:name="Light List Accent 1" w:semiHidden="0" w:uiPriority="61" w:unhideWhenUsed="0"/>
-    <w:lsdException w:name="Light Grid Accent 1" w:semiHidden="0" w:uiPriority="62" w:unhideWhenUsed="0"/>
-    <w:lsdException w:name="Medium Shading 1 Accent 1" w:semiHidden="0" w:uiPriority="63" w:unhideWhenUsed="0"/>
-    <w:lsdException w:name="Medium Shading 2 Accent 1" w:semiHidden="0" w:uiPriority="64" w:unhideWhenUsed="0"/>
-    <w:lsdException w:name="Medium List 1 Accent 1" w:semiHidden="0" w:uiPriority="65" w:unhideWhenUsed="0"/>
-    <w:lsdException w:name="Revision" w:unhideWhenUsed="0"/>
-    <w:lsdException w:name="List Paragraph" w:semiHidden="0" w:uiPriority="34" w:unhideWhenUsed="0" w:qFormat="1"/>
-    <w:lsdException w:name="Quote" w:uiPriority="29" w:unhideWhenUsed="0" w:qFormat="1"/>
-    <w:lsdException w:name="Intense Quote" w:uiPriority="30" w:unhideWhenUsed="0" w:qFormat="1"/>
-    <w:lsdException w:name="Medium List 2 Accent 1" w:semiHidden="0" w:uiPriority="66" w:unhideWhenUsed="0"/>
-    <w:lsdException w:name="Medium Grid 1 Accent 1" w:semiHidden="0" w:uiPriority="67" w:unhideWhenUsed="0"/>
-    <w:lsdException w:name="Medium Grid 2 Accent 1" w:semiHidden="0" w:uiPriority="68" w:unhideWhenUsed="0"/>
-    <w:lsdException w:name="Medium Grid 3 Accent 1" w:semiHidden="0" w:uiPriority="69" w:unhideWhenUsed="0"/>
-    <w:lsdException w:name="Dark List Accent 1" w:semiHidden="0" w:uiPriority="70" w:unhideWhenUsed="0"/>
-    <w:lsdException w:name="Colorful Shading Accent 1" w:semiHidden="0" w:uiPriority="71" w:unhideWhenUsed="0"/>
-    <w:lsdException w:name="Colorful List Accent 1" w:semiHidden="0" w:uiPriority="72" w:unhideWhenUsed="0"/>
-    <w:lsdException w:name="Colorful Grid Accent 1" w:semiHidden="0" w:uiPriority="73" w:unhideWhenUsed="0"/>
-    <w:lsdException w:name="Light Shading Accent 2" w:semiHidden="0" w:uiPriority="60" w:unhideWhenUsed="0"/>
-    <w:lsdException w:name="Light List Accent 2" w:semiHidden="0" w:uiPriority="61" w:unhideWhenUsed="0"/>
-    <w:lsdException w:name="Light Grid Accent 2" w:semiHidden="0" w:uiPriority="62" w:unhideWhenUsed="0"/>
-    <w:lsdException w:name="Medium Shading 1 Accent 2" w:semiHidden="0" w:uiPriority="63" w:unhideWhenUsed="0"/>
-    <w:lsdException w:name="Medium Shading 2 Accent 2" w:semiHidden="0" w:uiPriority="64" w:unhideWhenUsed="0"/>
-    <w:lsdException w:name="Medium List 1 Accent 2" w:semiHidden="0" w:uiPriority="65" w:unhideWhenUsed="0"/>
-    <w:lsdException w:name="Medium List 2 Accent 2" w:semiHidden="0" w:uiPriority="66" w:unhideWhenUsed="0"/>
-    <w:lsdException w:name="Medium Grid 1 Accent 2" w:semiHidden="0" w:uiPriority="67" w:unhideWhenUsed="0"/>
-    <w:lsdException w:name="Medium Grid 2 Accent 2" w:semiHidden="0" w:uiPriority="68" w:unhideWhenUsed="0"/>
-    <w:lsdException w:name="Medium Grid 3 Accent 2" w:semiHidden="0" w:uiPriority="69" w:unhideWhenUsed="0"/>
-    <w:lsdException w:name="Dark List Accent 2" w:semiHidden="0" w:uiPriority="70" w:unhideWhenUsed="0"/>
-    <w:lsdException w:name="Colorful Shading Accent 2" w:semiHidden="0" w:uiPriority="71" w:unhideWhenUsed="0"/>
-    <w:lsdException w:name="Colorful List Accent 2" w:semiHidden="0" w:uiPriority="72" w:unhideWhenUsed="0"/>
-    <w:lsdException w:name="Colorful Grid Accent 2" w:semiHidden="0" w:uiPriority="73" w:unhideWhenUsed="0"/>
-    <w:lsdException w:name="Light Shading Accent 3" w:semiHidden="0" w:uiPriority="60" w:unhideWhenUsed="0"/>
-    <w:lsdException w:name="Light List Accent 3" w:semiHidden="0" w:uiPriority="61" w:unhideWhenUsed="0"/>
-    <w:lsdException w:name="Light Grid Accent 3" w:semiHidden="0" w:uiPriority="62" w:unhideWhenUsed="0"/>
-    <w:lsdException w:name="Medium Shading 1 Accent 3" w:semiHidden="0" w:uiPriority="63" w:unhideWhenUsed="0"/>
-    <w:lsdException w:name="Medium Shading 2 Accent 3" w:semiHidden="0" w:uiPriority="64" w:unhideWhenUsed="0"/>
-    <w:lsdException w:name="Medium List 1 Accent 3" w:semiHidden="0" w:uiPriority="65" w:unhideWhenUsed="0"/>
-    <w:lsdException w:name="Medium List 2 Accent 3" w:semiHidden="0" w:uiPriority="66" w:unhideWhenUsed="0"/>
-    <w:lsdException w:name="Medium Grid 1 Accent 3" w:semiHidden="0" w:uiPriority="67" w:unhideWhenUsed="0"/>
-    <w:lsdException w:name="Medium Grid 2 Accent 3" w:semiHidden="0" w:uiPriority="68" w:unhideWhenUsed="0"/>
-    <w:lsdException w:name="Medium Grid 3 Accent 3" w:semiHidden="0" w:uiPriority="69" w:unhideWhenUsed="0"/>
-    <w:lsdException w:name="Dark List Accent 3" w:semiHidden="0" w:uiPriority="70" w:unhideWhenUsed="0"/>
-    <w:lsdException w:name="Colorful Shading Accent 3" w:semiHidden="0" w:uiPriority="71" w:unhideWhenUsed="0"/>
-    <w:lsdException w:name="Colorful List Accent 3" w:semiHidden="0" w:uiPriority="72" w:unhideWhenUsed="0"/>
-    <w:lsdException w:name="Colorful Grid Accent 3" w:semiHidden="0" w:uiPriority="73" w:unhideWhenUsed="0"/>
-    <w:lsdException w:name="Light Shading Accent 4" w:semiHidden="0" w:uiPriority="60" w:unhideWhenUsed="0"/>
-    <w:lsdException w:name="Light List Accent 4" w:semiHidden="0" w:uiPriority="61" w:unhideWhenUsed="0"/>
-    <w:lsdException w:name="Light Grid Accent 4" w:semiHidden="0" w:uiPriority="62" w:unhideWhenUsed="0"/>
-    <w:lsdException w:name="Medium Shading 1 Accent 4" w:semiHidden="0" w:uiPriority="63" w:unhideWhenUsed="0"/>
-    <w:lsdException w:name="Medium Shading 2 Accent 4" w:semiHidden="0" w:uiPriority="64" w:unhideWhenUsed="0"/>
-    <w:lsdException w:name="Medium List 1 Accent 4" w:semiHidden="0" w:uiPriority="65" w:unhideWhenUsed="0"/>
-    <w:lsdException w:name="Medium List 2 Accent 4" w:semiHidden="0" w:uiPriority="66" w:unhideWhenUsed="0"/>
-    <w:lsdException w:name="Medium Grid 1 Accent 4" w:semiHidden="0" w:uiPriority="67" w:unhideWhenUsed="0"/>
-    <w:lsdException w:name="Medium Grid 2 Accent 4" w:semiHidden="0" w:uiPriority="68" w:unhideWhenUsed="0"/>
-    <w:lsdException w:name="Medium Grid 3 Accent 4" w:semiHidden="0" w:uiPriority="69" w:unhideWhenUsed="0"/>
-    <w:lsdException w:name="Dark List Accent 4" w:semiHidden="0" w:uiPriority="70" w:unhideWhenUsed="0"/>
-    <w:lsdException w:name="Colorful Shading Accent 4" w:semiHidden="0" w:uiPriority="71" w:unhideWhenUsed="0"/>
-    <w:lsdException w:name="Colorful List Accent 4" w:semiHidden="0" w:uiPriority="72" w:unhideWhenUsed="0"/>
-    <w:lsdException w:name="Colorful Grid Accent 4" w:semiHidden="0" w:uiPriority="73" w:unhideWhenUsed="0"/>
-    <w:lsdException w:name="Light Shading Accent 5" w:semiHidden="0" w:uiPriority="60" w:unhideWhenUsed="0"/>
-    <w:lsdException w:name="Light List Accent 5" w:semiHidden="0" w:uiPriority="61" w:unhideWhenUsed="0"/>
-    <w:lsdException w:name="Light Grid Accent 5" w:semiHidden="0" w:uiPriority="62" w:unhideWhenUsed="0"/>
-    <w:lsdException w:name="Medium Shading 1 Accent 5" w:semiHidden="0" w:uiPriority="63" w:unhideWhenUsed="0"/>
-    <w:lsdException w:name="Medium Shading 2 Accent 5" w:semiHidden="0" w:uiPriority="64" w:unhideWhenUsed="0"/>
-    <w:lsdException w:name="Medium List 1 Accent 5" w:semiHidden="0" w:uiPriority="65" w:unhideWhenUsed="0"/>
-    <w:lsdException w:name="Medium List 2 Accent 5" w:semiHidden="0" w:uiPriority="66" w:unhideWhenUsed="0"/>
-    <w:lsdException w:name="Medium Grid 1 Accent 5" w:semiHidden="0" w:uiPriority="67" w:unhideWhenUsed="0"/>
-    <w:lsdException w:name="Medium Grid 2 Accent 5" w:semiHidden="0" w:uiPriority="68" w:unhideWhenUsed="0"/>
-    <w:lsdException w:name="Medium Grid 3 Accent 5" w:semiHidden="0" w:uiPriority="69" w:unhideWhenUsed="0"/>
-    <w:lsdException w:name="Dark List Accent 5" w:semiHidden="0" w:uiPriority="70" w:unhideWhenUsed="0"/>
-    <w:lsdException w:name="Colorful Shading Accent 5" w:semiHidden="0" w:uiPriority="71" w:unhideWhenUsed="0"/>
-    <w:lsdException w:name="Colorful List Accent 5" w:semiHidden="0" w:uiPriority="72" w:unhideWhenUsed="0"/>
-    <w:lsdException w:name="Colorful Grid Accent 5" w:semiHidden="0" w:uiPriority="73" w:unhideWhenUsed="0"/>
-    <w:lsdException w:name="Light Shading Accent 6" w:semiHidden="0" w:uiPriority="60" w:unhideWhenUsed="0"/>
-    <w:lsdException w:name="Light List Accent 6" w:semiHidden="0" w:uiPriority="61" w:unhideWhenUsed="0"/>
-    <w:lsdException w:name="Light Grid Accent 6" w:semiHidden="0" w:uiPriority="62" w:unhideWhenUsed="0"/>
-    <w:lsdException w:name="Medium Shading 1 Accent 6" w:semiHidden="0" w:uiPriority="63" w:unhideWhenUsed="0"/>
-    <w:lsdException w:name="Medium Shading 2 Accent 6" w:semiHidden="0" w:uiPriority="64" w:unhideWhenUsed="0"/>
-    <w:lsdException w:name="Medium List 1 Accent 6" w:semiHidden="0" w:uiPriority="65" w:unhideWhenUsed="0"/>
-    <w:lsdException w:name="Medium List 2 Accent 6" w:semiHidden="0" w:uiPriority="66" w:unhideWhenUsed="0"/>
-    <w:lsdException w:name="Medium Grid 1 Accent 6" w:semiHidden="0" w:uiPriority="67" w:unhideWhenUsed="0"/>
-    <w:lsdException w:name="Medium Grid 2 Accent 6" w:semiHidden="0" w:uiPriority="68" w:unhideWhenUsed="0"/>
-    <w:lsdException w:name="Medium Grid 3 Accent 6" w:semiHidden="0" w:uiPriority="69" w:unhideWhenUsed="0"/>
-    <w:lsdException w:name="Dark List Accent 6" w:semiHidden="0" w:uiPriority="70" w:unhideWhenUsed="0"/>
-    <w:lsdException w:name="Colorful Shading Accent 6" w:semiHidden="0" w:uiPriority="71" w:unhideWhenUsed="0"/>
-    <w:lsdException w:name="Colorful List Accent 6" w:semiHidden="0" w:uiPriority="72" w:unhideWhenUsed="0"/>
-    <w:lsdException w:name="Colorful Grid Accent 6" w:semiHidden="0" w:uiPriority="73" w:unhideWhenUsed="0"/>
-    <w:lsdException w:name="Subtle Emphasis" w:uiPriority="19" w:unhideWhenUsed="0" w:qFormat="1"/>
-    <w:lsdException w:name="Intense Emphasis" w:uiPriority="21" w:unhideWhenUsed="0" w:qFormat="1"/>
-    <w:lsdException w:name="Subtle Reference" w:uiPriority="31" w:unhideWhenUsed="0" w:qFormat="1"/>
-    <w:lsdException w:name="Intense Reference" w:uiPriority="32" w:unhideWhenUsed="0" w:qFormat="1"/>
-    <w:lsdException w:name="Book Title" w:uiPriority="33" w:unhideWhenUsed="0" w:qFormat="1"/>
-    <w:lsdException w:name="Bibliography" w:uiPriority="37"/>
-    <w:lsdException w:name="TOC Heading" w:uiPriority="39" w:qFormat="1"/>
+  <w:latentStyles w:defLockedState="0" w:defUIPriority="99" w:defSemiHidden="0" w:defUnhideWhenUsed="0" w:defQFormat="0" w:count="376">
+    <w:lsdException w:name="Normal" w:uiPriority="0" w:qFormat="1"/>
+    <w:lsdException w:name="heading 1" w:uiPriority="9" w:qFormat="1"/>
+    <w:lsdException w:name="heading 2" w:semiHidden="1" w:uiPriority="9" w:unhideWhenUsed="1" w:qFormat="1"/>
+    <w:lsdException w:name="heading 3" w:semiHidden="1" w:uiPriority="9" w:unhideWhenUsed="1" w:qFormat="1"/>
+    <w:lsdException w:name="heading 4" w:semiHidden="1" w:uiPriority="9" w:qFormat="1"/>
+    <w:lsdException w:name="heading 5" w:semiHidden="1" w:uiPriority="9" w:qFormat="1"/>
+    <w:lsdException w:name="heading 6" w:semiHidden="1" w:uiPriority="9" w:qFormat="1"/>
+    <w:lsdException w:name="heading 7" w:semiHidden="1" w:uiPriority="9" w:qFormat="1"/>
+    <w:lsdException w:name="heading 8" w:semiHidden="1" w:uiPriority="9" w:qFormat="1"/>
+    <w:lsdException w:name="heading 9" w:semiHidden="1" w:uiPriority="9" w:qFormat="1"/>
+    <w:lsdException w:name="index 1" w:semiHidden="1" w:unhideWhenUsed="1"/>
+    <w:lsdException w:name="index 2" w:semiHidden="1" w:unhideWhenUsed="1"/>
+    <w:lsdException w:name="index 3" w:semiHidden="1" w:unhideWhenUsed="1"/>
+    <w:lsdException w:name="index 4" w:semiHidden="1" w:unhideWhenUsed="1"/>
+    <w:lsdException w:name="index 5" w:semiHidden="1" w:unhideWhenUsed="1"/>
+    <w:lsdException w:name="index 6" w:semiHidden="1" w:unhideWhenUsed="1"/>
+    <w:lsdException w:name="index 7" w:semiHidden="1" w:unhideWhenUsed="1"/>
+    <w:lsdException w:name="index 8" w:semiHidden="1" w:unhideWhenUsed="1"/>
+    <w:lsdException w:name="index 9" w:semiHidden="1" w:unhideWhenUsed="1"/>
+    <w:lsdException w:name="toc 1" w:semiHidden="1" w:uiPriority="39" w:unhideWhenUsed="1"/>
+    <w:lsdException w:name="toc 2" w:semiHidden="1" w:uiPriority="39" w:unhideWhenUsed="1"/>
+    <w:lsdException w:name="toc 3" w:semiHidden="1" w:uiPriority="39" w:unhideWhenUsed="1"/>
+    <w:lsdException w:name="toc 4" w:semiHidden="1" w:uiPriority="39" w:unhideWhenUsed="1"/>
+    <w:lsdException w:name="toc 5" w:semiHidden="1" w:uiPriority="39" w:unhideWhenUsed="1"/>
+    <w:lsdException w:name="toc 6" w:semiHidden="1" w:uiPriority="39" w:unhideWhenUsed="1"/>
+    <w:lsdException w:name="toc 7" w:semiHidden="1" w:uiPriority="39" w:unhideWhenUsed="1"/>
+    <w:lsdException w:name="toc 8" w:semiHidden="1" w:uiPriority="39" w:unhideWhenUsed="1"/>
+    <w:lsdException w:name="toc 9" w:semiHidden="1" w:uiPriority="39" w:unhideWhenUsed="1"/>
+    <w:lsdException w:name="Normal Indent" w:semiHidden="1" w:unhideWhenUsed="1"/>
+    <w:lsdException w:name="footnote text" w:semiHidden="1" w:unhideWhenUsed="1"/>
+    <w:lsdException w:name="annotation text" w:semiHidden="1" w:unhideWhenUsed="1"/>
+    <w:lsdException w:name="header" w:semiHidden="1" w:unhideWhenUsed="1"/>
+    <w:lsdException w:name="footer" w:semiHidden="1" w:unhideWhenUsed="1"/>
+    <w:lsdException w:name="index heading" w:semiHidden="1" w:unhideWhenUsed="1"/>
+    <w:lsdException w:name="caption" w:semiHidden="1" w:uiPriority="35" w:unhideWhenUsed="1" w:qFormat="1"/>
+    <w:lsdException w:name="table of figures" w:semiHidden="1" w:unhideWhenUsed="1"/>
+    <w:lsdException w:name="envelope address" w:semiHidden="1" w:unhideWhenUsed="1"/>
+    <w:lsdException w:name="envelope return" w:semiHidden="1" w:unhideWhenUsed="1"/>
+    <w:lsdException w:name="footnote reference" w:semiHidden="1" w:unhideWhenUsed="1"/>
+    <w:lsdException w:name="annotation reference" w:semiHidden="1" w:unhideWhenUsed="1"/>
+    <w:lsdException w:name="line number" w:semiHidden="1" w:unhideWhenUsed="1"/>
+    <w:lsdException w:name="page number" w:semiHidden="1" w:unhideWhenUsed="1"/>
+    <w:lsdException w:name="endnote reference" w:semiHidden="1" w:unhideWhenUsed="1"/>
+    <w:lsdException w:name="endnote text" w:semiHidden="1" w:unhideWhenUsed="1"/>
+    <w:lsdException w:name="table of authorities" w:semiHidden="1" w:unhideWhenUsed="1"/>
+    <w:lsdException w:name="macro" w:semiHidden="1" w:unhideWhenUsed="1"/>
+    <w:lsdException w:name="toa heading" w:semiHidden="1" w:unhideWhenUsed="1"/>
+    <w:lsdException w:name="List" w:semiHidden="1" w:unhideWhenUsed="1"/>
+    <w:lsdException w:name="List Number" w:semiHidden="1" w:unhideWhenUsed="1"/>
+    <w:lsdException w:name="List 2" w:semiHidden="1" w:unhideWhenUsed="1"/>
+    <w:lsdException w:name="List 3" w:semiHidden="1" w:unhideWhenUsed="1"/>
+    <w:lsdException w:name="List 4" w:semiHidden="1" w:unhideWhenUsed="1"/>
+    <w:lsdException w:name="List 5" w:semiHidden="1" w:unhideWhenUsed="1"/>
+    <w:lsdException w:name="List Bullet 2" w:semiHidden="1" w:unhideWhenUsed="1"/>
+    <w:lsdException w:name="List Bullet 3" w:semiHidden="1" w:unhideWhenUsed="1"/>
+    <w:lsdException w:name="List Bullet 4" w:semiHidden="1" w:unhideWhenUsed="1"/>
+    <w:lsdException w:name="List Bullet 5" w:semiHidden="1" w:unhideWhenUsed="1"/>
+    <w:lsdException w:name="List Number 2" w:semiHidden="1" w:unhideWhenUsed="1"/>
+    <w:lsdException w:name="List Number 3" w:semiHidden="1" w:unhideWhenUsed="1"/>
+    <w:lsdException w:name="List Number 4" w:semiHidden="1" w:unhideWhenUsed="1"/>
+    <w:lsdException w:name="List Number 5" w:semiHidden="1" w:unhideWhenUsed="1"/>
+    <w:lsdException w:name="Title" w:uiPriority="10" w:qFormat="1"/>
+    <w:lsdException w:name="Closing" w:semiHidden="1" w:unhideWhenUsed="1"/>
+    <w:lsdException w:name="Signature" w:semiHidden="1" w:unhideWhenUsed="1"/>
+    <w:lsdException w:name="Default Paragraph Font" w:semiHidden="1" w:uiPriority="1" w:unhideWhenUsed="1"/>
+    <w:lsdException w:name="Body Text" w:semiHidden="1" w:unhideWhenUsed="1"/>
+    <w:lsdException w:name="Body Text Indent" w:semiHidden="1" w:unhideWhenUsed="1"/>
+    <w:lsdException w:name="List Continue" w:semiHidden="1" w:unhideWhenUsed="1"/>
+    <w:lsdException w:name="List Continue 2" w:semiHidden="1" w:unhideWhenUsed="1"/>
+    <w:lsdException w:name="List Continue 3" w:semiHidden="1" w:unhideWhenUsed="1"/>
+    <w:lsdException w:name="List Continue 4" w:semiHidden="1" w:unhideWhenUsed="1"/>
+    <w:lsdException w:name="List Continue 5" w:semiHidden="1" w:unhideWhenUsed="1"/>
+    <w:lsdException w:name="Message Header" w:semiHidden="1" w:unhideWhenUsed="1"/>
+    <w:lsdException w:name="Subtitle" w:uiPriority="11" w:qFormat="1"/>
+    <w:lsdException w:name="Salutation" w:semiHidden="1" w:unhideWhenUsed="1"/>
+    <w:lsdException w:name="Date" w:semiHidden="1" w:unhideWhenUsed="1"/>
+    <w:lsdException w:name="Body Text First Indent" w:semiHidden="1" w:unhideWhenUsed="1"/>
+    <w:lsdException w:name="Body Text First Indent 2" w:semiHidden="1" w:unhideWhenUsed="1"/>
+    <w:lsdException w:name="Note Heading" w:semiHidden="1" w:unhideWhenUsed="1"/>
+    <w:lsdException w:name="Body Text 2" w:semiHidden="1" w:unhideWhenUsed="1"/>
+    <w:lsdException w:name="Body Text 3" w:semiHidden="1" w:unhideWhenUsed="1"/>
+    <w:lsdException w:name="Body Text Indent 2" w:semiHidden="1" w:unhideWhenUsed="1"/>
+    <w:lsdException w:name="Body Text Indent 3" w:semiHidden="1" w:unhideWhenUsed="1"/>
+    <w:lsdException w:name="Block Text" w:semiHidden="1" w:unhideWhenUsed="1"/>
+    <w:lsdException w:name="Hyperlink" w:semiHidden="1" w:unhideWhenUsed="1"/>
+    <w:lsdException w:name="FollowedHyperlink" w:semiHidden="1" w:unhideWhenUsed="1"/>
+    <w:lsdException w:name="Strong" w:semiHidden="1" w:uiPriority="22" w:qFormat="1"/>
+    <w:lsdException w:name="Emphasis" w:uiPriority="11" w:qFormat="1"/>
+    <w:lsdException w:name="Document Map" w:semiHidden="1" w:unhideWhenUsed="1"/>
+    <w:lsdException w:name="Plain Text" w:semiHidden="1" w:unhideWhenUsed="1"/>
+    <w:lsdException w:name="E-mail Signature" w:semiHidden="1" w:unhideWhenUsed="1"/>
+    <w:lsdException w:name="HTML Top of Form" w:semiHidden="1" w:unhideWhenUsed="1"/>
+    <w:lsdException w:name="HTML Bottom of Form" w:semiHidden="1" w:unhideWhenUsed="1"/>
+    <w:lsdException w:name="Normal (Web)" w:semiHidden="1" w:unhideWhenUsed="1"/>
+    <w:lsdException w:name="HTML Acronym" w:semiHidden="1" w:unhideWhenUsed="1"/>
+    <w:lsdException w:name="HTML Address" w:semiHidden="1" w:unhideWhenUsed="1"/>
+    <w:lsdException w:name="HTML Cite" w:semiHidden="1" w:unhideWhenUsed="1"/>
+    <w:lsdException w:name="HTML Code" w:semiHidden="1" w:unhideWhenUsed="1"/>
+    <w:lsdException w:name="HTML Definition" w:semiHidden="1" w:unhideWhenUsed="1"/>
+    <w:lsdException w:name="HTML Keyboard" w:semiHidden="1" w:unhideWhenUsed="1"/>
+    <w:lsdException w:name="HTML Preformatted" w:semiHidden="1" w:unhideWhenUsed="1"/>
+    <w:lsdException w:name="HTML Sample" w:semiHidden="1" w:unhideWhenUsed="1"/>
+    <w:lsdException w:name="HTML Typewriter" w:semiHidden="1" w:unhideWhenUsed="1"/>
+    <w:lsdException w:name="HTML Variable" w:semiHidden="1" w:unhideWhenUsed="1"/>
+    <w:lsdException w:name="Normal Table" w:semiHidden="1" w:unhideWhenUsed="1"/>
+    <w:lsdException w:name="annotation subject" w:semiHidden="1" w:unhideWhenUsed="1"/>
+    <w:lsdException w:name="No List" w:semiHidden="1" w:unhideWhenUsed="1"/>
+    <w:lsdException w:name="Outline List 1" w:semiHidden="1" w:unhideWhenUsed="1"/>
+    <w:lsdException w:name="Outline List 2" w:semiHidden="1" w:unhideWhenUsed="1"/>
+    <w:lsdException w:name="Outline List 3" w:semiHidden="1" w:unhideWhenUsed="1"/>
+    <w:lsdException w:name="Table Simple 1" w:semiHidden="1" w:unhideWhenUsed="1"/>
+    <w:lsdException w:name="Table Simple 2" w:semiHidden="1" w:unhideWhenUsed="1"/>
+    <w:lsdException w:name="Table Simple 3" w:semiHidden="1" w:unhideWhenUsed="1"/>
+    <w:lsdException w:name="Table Classic 1" w:semiHidden="1" w:unhideWhenUsed="1"/>
+    <w:lsdException w:name="Table Classic 2" w:semiHidden="1" w:unhideWhenUsed="1"/>
+    <w:lsdException w:name="Table Classic 3" w:semiHidden="1" w:unhideWhenUsed="1"/>
+    <w:lsdException w:name="Table Classic 4" w:semiHidden="1" w:unhideWhenUsed="1"/>
+    <w:lsdException w:name="Table Colorful 1" w:semiHidden="1" w:unhideWhenUsed="1"/>
+    <w:lsdException w:name="Table Colorful 2" w:semiHidden="1" w:unhideWhenUsed="1"/>
+    <w:lsdException w:name="Table Colorful 3" w:semiHidden="1" w:unhideWhenUsed="1"/>
+    <w:lsdException w:name="Table Columns 1" w:semiHidden="1" w:unhideWhenUsed="1"/>
+    <w:lsdException w:name="Table Columns 2" w:semiHidden="1" w:unhideWhenUsed="1"/>
+    <w:lsdException w:name="Table Columns 3" w:semiHidden="1" w:unhideWhenUsed="1"/>
+    <w:lsdException w:name="Table Columns 4" w:semiHidden="1" w:unhideWhenUsed="1"/>
+    <w:lsdException w:name="Table Columns 5" w:semiHidden="1" w:unhideWhenUsed="1"/>
+    <w:lsdException w:name="Table Grid 1" w:semiHidden="1" w:unhideWhenUsed="1"/>
+    <w:lsdException w:name="Table Grid 2" w:semiHidden="1" w:unhideWhenUsed="1"/>
+    <w:lsdException w:name="Table Grid 3" w:semiHidden="1" w:unhideWhenUsed="1"/>
+    <w:lsdException w:name="Table Grid 4" w:semiHidden="1" w:unhideWhenUsed="1"/>
+    <w:lsdException w:name="Table Grid 5" w:semiHidden="1" w:unhideWhenUsed="1"/>
+    <w:lsdException w:name="Table Grid 6" w:semiHidden="1" w:unhideWhenUsed="1"/>
+    <w:lsdException w:name="Table Grid 7" w:semiHidden="1" w:unhideWhenUsed="1"/>
+    <w:lsdException w:name="Table Grid 8" w:semiHidden="1" w:unhideWhenUsed="1"/>
+    <w:lsdException w:name="Table List 1" w:semiHidden="1" w:unhideWhenUsed="1"/>
+    <w:lsdException w:name="Table List 2" w:semiHidden="1" w:unhideWhenUsed="1"/>
+    <w:lsdException w:name="Table List 3" w:semiHidden="1" w:unhideWhenUsed="1"/>
+    <w:lsdException w:name="Table List 4" w:semiHidden="1" w:unhideWhenUsed="1"/>
+    <w:lsdException w:name="Table List 5" w:semiHidden="1" w:unhideWhenUsed="1"/>
+    <w:lsdException w:name="Table List 6" w:semiHidden="1" w:unhideWhenUsed="1"/>
+    <w:lsdException w:name="Table List 7" w:semiHidden="1" w:unhideWhenUsed="1"/>
+    <w:lsdException w:name="Table List 8" w:semiHidden="1" w:unhideWhenUsed="1"/>
+    <w:lsdException w:name="Table 3D effects 1" w:semiHidden="1" w:unhideWhenUsed="1"/>
+    <w:lsdException w:name="Table 3D effects 2" w:semiHidden="1" w:unhideWhenUsed="1"/>
+    <w:lsdException w:name="Table 3D effects 3" w:semiHidden="1" w:unhideWhenUsed="1"/>
+    <w:lsdException w:name="Table Contemporary" w:semiHidden="1" w:unhideWhenUsed="1"/>
+    <w:lsdException w:name="Table Elegant" w:semiHidden="1" w:unhideWhenUsed="1"/>
+    <w:lsdException w:name="Table Professional" w:semiHidden="1" w:unhideWhenUsed="1"/>
+    <w:lsdException w:name="Table Subtle 1" w:semiHidden="1" w:unhideWhenUsed="1"/>
+    <w:lsdException w:name="Table Subtle 2" w:semiHidden="1" w:unhideWhenUsed="1"/>
+    <w:lsdException w:name="Table Web 1" w:semiHidden="1" w:unhideWhenUsed="1"/>
+    <w:lsdException w:name="Table Web 2" w:semiHidden="1" w:unhideWhenUsed="1"/>
+    <w:lsdException w:name="Table Web 3" w:semiHidden="1" w:unhideWhenUsed="1"/>
+    <w:lsdException w:name="Balloon Text" w:semiHidden="1" w:unhideWhenUsed="1"/>
+    <w:lsdException w:name="Table Grid" w:uiPriority="39"/>
+    <w:lsdException w:name="Table Theme" w:semiHidden="1" w:unhideWhenUsed="1"/>
+    <w:lsdException w:name="Placeholder Text" w:semiHidden="1"/>
+    <w:lsdException w:name="No Spacing" w:uiPriority="1" w:qFormat="1"/>
+    <w:lsdException w:name="Light Shading" w:uiPriority="60"/>
+    <w:lsdException w:name="Light List" w:uiPriority="61"/>
+    <w:lsdException w:name="Light Grid" w:uiPriority="62"/>
+    <w:lsdException w:name="Medium Shading 1" w:uiPriority="63"/>
+    <w:lsdException w:name="Medium Shading 2" w:uiPriority="64"/>
+    <w:lsdException w:name="Medium List 1" w:uiPriority="65"/>
+    <w:lsdException w:name="Medium List 2" w:uiPriority="66"/>
+    <w:lsdException w:name="Medium Grid 1" w:uiPriority="67"/>
+    <w:lsdException w:name="Medium Grid 2" w:uiPriority="68"/>
+    <w:lsdException w:name="Medium Grid 3" w:uiPriority="69"/>
+    <w:lsdException w:name="Dark List" w:uiPriority="70"/>
+    <w:lsdException w:name="Colorful Shading" w:uiPriority="71"/>
+    <w:lsdException w:name="Colorful List" w:uiPriority="72"/>
+    <w:lsdException w:name="Colorful Grid" w:uiPriority="73"/>
+    <w:lsdException w:name="Light Shading Accent 1" w:uiPriority="60"/>
+    <w:lsdException w:name="Light List Accent 1" w:uiPriority="61"/>
+    <w:lsdException w:name="Light Grid Accent 1" w:uiPriority="62"/>
+    <w:lsdException w:name="Medium Shading 1 Accent 1" w:uiPriority="63"/>
+    <w:lsdException w:name="Medium Shading 2 Accent 1" w:uiPriority="64"/>
+    <w:lsdException w:name="Medium List 1 Accent 1" w:uiPriority="65"/>
+    <w:lsdException w:name="Revision" w:semiHidden="1"/>
+    <w:lsdException w:name="List Paragraph" w:uiPriority="34" w:qFormat="1"/>
+    <w:lsdException w:name="Quote" w:semiHidden="1" w:uiPriority="29" w:qFormat="1"/>
+    <w:lsdException w:name="Intense Quote" w:semiHidden="1" w:uiPriority="30" w:qFormat="1"/>
+    <w:lsdException w:name="Medium List 2 Accent 1" w:uiPriority="66"/>
+    <w:lsdException w:name="Medium Grid 1 Accent 1" w:uiPriority="67"/>
+    <w:lsdException w:name="Medium Grid 2 Accent 1" w:uiPriority="68"/>
+    <w:lsdException w:name="Medium Grid 3 Accent 1" w:uiPriority="69"/>
+    <w:lsdException w:name="Dark List Accent 1" w:uiPriority="70"/>
+    <w:lsdException w:name="Colorful Shading Accent 1" w:uiPriority="71"/>
+    <w:lsdException w:name="Colorful List Accent 1" w:uiPriority="72"/>
+    <w:lsdException w:name="Colorful Grid Accent 1" w:uiPriority="73"/>
+    <w:lsdException w:name="Light Shading Accent 2" w:uiPriority="60"/>
+    <w:lsdException w:name="Light List Accent 2" w:uiPriority="61"/>
+    <w:lsdException w:name="Light Grid Accent 2" w:uiPriority="62"/>
+    <w:lsdException w:name="Medium Shading 1 Accent 2" w:uiPriority="63"/>
+    <w:lsdException w:name="Medium Shading 2 Accent 2" w:uiPriority="64"/>
+    <w:lsdException w:name="Medium List 1 Accent 2" w:uiPriority="65"/>
+    <w:lsdException w:name="Medium List 2 Accent 2" w:uiPriority="66"/>
+    <w:lsdException w:name="Medium Grid 1 Accent 2" w:uiPriority="67"/>
+    <w:lsdException w:name="Medium Grid 2 Accent 2" w:uiPriority="68"/>
+    <w:lsdException w:name="Medium Grid 3 Accent 2" w:uiPriority="69"/>
+    <w:lsdException w:name="Dark List Accent 2" w:uiPriority="70"/>
+    <w:lsdException w:name="Colorful Shading Accent 2" w:uiPriority="71"/>
+    <w:lsdException w:name="Colorful List Accent 2" w:uiPriority="72"/>
+    <w:lsdException w:name="Colorful Grid Accent 2" w:uiPriority="73"/>
+    <w:lsdException w:name="Light Shading Accent 3" w:uiPriority="60"/>
+    <w:lsdException w:name="Light List Accent 3" w:uiPriority="61"/>
+    <w:lsdException w:name="Light Grid Accent 3" w:uiPriority="62"/>
+    <w:lsdException w:name="Medium Shading 1 Accent 3" w:uiPriority="63"/>
+    <w:lsdException w:name="Medium Shading 2 Accent 3" w:uiPriority="64"/>
+    <w:lsdException w:name="Medium List 1 Accent 3" w:uiPriority="65"/>
+    <w:lsdException w:name="Medium List 2 Accent 3" w:uiPriority="66"/>
+    <w:lsdException w:name="Medium Grid 1 Accent 3" w:uiPriority="67"/>
+    <w:lsdException w:name="Medium Grid 2 Accent 3" w:uiPriority="68"/>
+    <w:lsdException w:name="Medium Grid 3 Accent 3" w:uiPriority="69"/>
+    <w:lsdException w:name="Dark List Accent 3" w:uiPriority="70"/>
+    <w:lsdException w:name="Colorful Shading Accent 3" w:uiPriority="71"/>
+    <w:lsdException w:name="Colorful List Accent 3" w:uiPriority="72"/>
+    <w:lsdException w:name="Colorful Grid Accent 3" w:uiPriority="73"/>
+    <w:lsdException w:name="Light Shading Accent 4" w:uiPriority="60"/>
+    <w:lsdException w:name="Light List Accent 4" w:uiPriority="61"/>
+    <w:lsdException w:name="Light Grid Accent 4" w:uiPriority="62"/>
+    <w:lsdException w:name="Medium Shading 1 Accent 4" w:uiPriority="63"/>
+    <w:lsdException w:name="Medium Shading 2 Accent 4" w:uiPriority="64"/>
+    <w:lsdException w:name="Medium List 1 Accent 4" w:uiPriority="65"/>
+    <w:lsdException w:name="Medium List 2 Accent 4" w:uiPriority="66"/>
+    <w:lsdException w:name="Medium Grid 1 Accent 4" w:uiPriority="67"/>
+    <w:lsdException w:name="Medium Grid 2 Accent 4" w:uiPriority="68"/>
+    <w:lsdException w:name="Medium Grid 3 Accent 4" w:uiPriority="69"/>
+    <w:lsdException w:name="Dark List Accent 4" w:uiPriority="70"/>
+    <w:lsdException w:name="Colorful Shading Accent 4" w:uiPriority="71"/>
+    <w:lsdException w:name="Colorful List Accent 4" w:uiPriority="72"/>
+    <w:lsdException w:name="Colorful Grid Accent 4" w:uiPriority="73"/>
+    <w:lsdException w:name="Light Shading Accent 5" w:uiPriority="60"/>
+    <w:lsdException w:name="Light List Accent 5" w:uiPriority="61"/>
+    <w:lsdException w:name="Light Grid Accent 5" w:uiPriority="62"/>
+    <w:lsdException w:name="Medium Shading 1 Accent 5" w:uiPriority="63"/>
+    <w:lsdException w:name="Medium Shading 2 Accent 5" w:uiPriority="64"/>
+    <w:lsdException w:name="Medium List 1 Accent 5" w:uiPriority="65"/>
+    <w:lsdException w:name="Medium List 2 Accent 5" w:uiPriority="66"/>
+    <w:lsdException w:name="Medium Grid 1 Accent 5" w:uiPriority="67"/>
+    <w:lsdException w:name="Medium Grid 2 Accent 5" w:uiPriority="68"/>
+    <w:lsdException w:name="Medium Grid 3 Accent 5" w:uiPriority="69"/>
+    <w:lsdException w:name="Dark List Accent 5" w:uiPriority="70"/>
+    <w:lsdException w:name="Colorful Shading Accent 5" w:uiPriority="71"/>
+    <w:lsdException w:name="Colorful List Accent 5" w:uiPriority="72"/>
+    <w:lsdException w:name="Colorful Grid Accent 5" w:uiPriority="73"/>
+    <w:lsdException w:name="Light Shading Accent 6" w:uiPriority="60"/>
+    <w:lsdException w:name="Light List Accent 6" w:uiPriority="61"/>
+    <w:lsdException w:name="Light Grid Accent 6" w:uiPriority="62"/>
+    <w:lsdException w:name="Medium Shading 1 Accent 6" w:uiPriority="63"/>
+    <w:lsdException w:name="Medium Shading 2 Accent 6" w:uiPriority="64"/>
+    <w:lsdException w:name="Medium List 1 Accent 6" w:uiPriority="65"/>
+    <w:lsdException w:name="Medium List 2 Accent 6" w:uiPriority="66"/>
+    <w:lsdException w:name="Medium Grid 1 Accent 6" w:uiPriority="67"/>
+    <w:lsdException w:name="Medium Grid 2 Accent 6" w:uiPriority="68"/>
+    <w:lsdException w:name="Medium Grid 3 Accent 6" w:uiPriority="69"/>
+    <w:lsdException w:name="Dark List Accent 6" w:uiPriority="70"/>
+    <w:lsdException w:name="Colorful Shading Accent 6" w:uiPriority="71"/>
+    <w:lsdException w:name="Colorful List Accent 6" w:uiPriority="72"/>
+    <w:lsdException w:name="Colorful Grid Accent 6" w:uiPriority="73"/>
+    <w:lsdException w:name="Subtle Emphasis" w:semiHidden="1" w:uiPriority="19" w:qFormat="1"/>
+    <w:lsdException w:name="Intense Emphasis" w:semiHidden="1" w:uiPriority="21" w:qFormat="1"/>
+    <w:lsdException w:name="Subtle Reference" w:semiHidden="1" w:uiPriority="31" w:qFormat="1"/>
+    <w:lsdException w:name="Intense Reference" w:semiHidden="1" w:uiPriority="32" w:qFormat="1"/>
+    <w:lsdException w:name="Book Title" w:semiHidden="1" w:uiPriority="33" w:qFormat="1"/>
+    <w:lsdException w:name="Bibliography" w:semiHidden="1" w:uiPriority="37" w:unhideWhenUsed="1"/>
+    <w:lsdException w:name="TOC Heading" w:semiHidden="1" w:uiPriority="39" w:unhideWhenUsed="1" w:qFormat="1"/>
+    <w:lsdException w:name="Plain Table 1" w:uiPriority="41"/>
+    <w:lsdException w:name="Plain Table 2" w:uiPriority="42"/>
+    <w:lsdException w:name="Plain Table 3" w:uiPriority="43"/>
+    <w:lsdException w:name="Plain Table 4" w:uiPriority="44"/>
+    <w:lsdException w:name="Plain Table 5" w:uiPriority="45"/>
+    <w:lsdException w:name="Grid Table Light" w:uiPriority="40"/>
+    <w:lsdException w:name="Grid Table 1 Light" w:uiPriority="46"/>
+    <w:lsdException w:name="Grid Table 2" w:uiPriority="47"/>
+    <w:lsdException w:name="Grid Table 3" w:uiPriority="48"/>
+    <w:lsdException w:name="Grid Table 4" w:uiPriority="49"/>
+    <w:lsdException w:name="Grid Table 5 Dark" w:uiPriority="50"/>
+    <w:lsdException w:name="Grid Table 6 Colorful" w:uiPriority="51"/>
+    <w:lsdException w:name="Grid Table 7 Colorful" w:uiPriority="52"/>
+    <w:lsdException w:name="Grid Table 1 Light Accent 1" w:uiPriority="46"/>
+    <w:lsdException w:name="Grid Table 2 Accent 1" w:uiPriority="47"/>
+    <w:lsdException w:name="Grid Table 3 Accent 1" w:uiPriority="48"/>
+    <w:lsdException w:name="Grid Table 4 Accent 1" w:uiPriority="49"/>
+    <w:lsdException w:name="Grid Table 5 Dark Accent 1" w:uiPriority="50"/>
+    <w:lsdException w:name="Grid Table 6 Colorful Accent 1" w:uiPriority="51"/>
+    <w:lsdException w:name="Grid Table 7 Colorful Accent 1" w:uiPriority="52"/>
+    <w:lsdException w:name="Grid Table 1 Light Accent 2" w:uiPriority="46"/>
+    <w:lsdException w:name="Grid Table 2 Accent 2" w:uiPriority="47"/>
+    <w:lsdException w:name="Grid Table 3 Accent 2" w:uiPriority="48"/>
+    <w:lsdException w:name="Grid Table 4 Accent 2" w:uiPriority="49"/>
+    <w:lsdException w:name="Grid Table 5 Dark Accent 2" w:uiPriority="50"/>
+    <w:lsdException w:name="Grid Table 6 Colorful Accent 2" w:uiPriority="51"/>
+    <w:lsdException w:name="Grid Table 7 Colorful Accent 2" w:uiPriority="52"/>
+    <w:lsdException w:name="Grid Table 1 Light Accent 3" w:uiPriority="46"/>
+    <w:lsdException w:name="Grid Table 2 Accent 3" w:uiPriority="47"/>
+    <w:lsdException w:name="Grid Table 3 Accent 3" w:uiPriority="48"/>
+    <w:lsdException w:name="Grid Table 4 Accent 3" w:uiPriority="49"/>
+    <w:lsdException w:name="Grid Table 5 Dark Accent 3" w:uiPriority="50"/>
+    <w:lsdException w:name="Grid Table 6 Colorful Accent 3" w:uiPriority="51"/>
+    <w:lsdException w:name="Grid Table 7 Colorful Accent 3" w:uiPriority="52"/>
+    <w:lsdException w:name="Grid Table 1 Light Accent 4" w:uiPriority="46"/>
+    <w:lsdException w:name="Grid Table 2 Accent 4" w:uiPriority="47"/>
+    <w:lsdException w:name="Grid Table 3 Accent 4" w:uiPriority="48"/>
+    <w:lsdException w:name="Grid Table 4 Accent 4" w:uiPriority="49"/>
+    <w:lsdException w:name="Grid Table 5 Dark Accent 4" w:uiPriority="50"/>
+    <w:lsdException w:name="Grid Table 6 Colorful Accent 4" w:uiPriority="51"/>
+    <w:lsdException w:name="Grid Table 7 Colorful Accent 4" w:uiPriority="52"/>
+    <w:lsdException w:name="Grid Table 1 Light Accent 5" w:uiPriority="46"/>
+    <w:lsdException w:name="Grid Table 2 Accent 5" w:uiPriority="47"/>
+    <w:lsdException w:name="Grid Table 3 Accent 5" w:uiPriority="48"/>
+    <w:lsdException w:name="Grid Table 4 Accent 5" w:uiPriority="49"/>
+    <w:lsdException w:name="Grid Table 5 Dark Accent 5" w:uiPriority="50"/>
+    <w:lsdException w:name="Grid Table 6 Colorful Accent 5" w:uiPriority="51"/>
+    <w:lsdException w:name="Grid Table 7 Colorful Accent 5" w:uiPriority="52"/>
+    <w:lsdException w:name="Grid Table 1 Light Accent 6" w:uiPriority="46"/>
+    <w:lsdException w:name="Grid Table 2 Accent 6" w:uiPriority="47"/>
+    <w:lsdException w:name="Grid Table 3 Accent 6" w:uiPriority="48"/>
+    <w:lsdException w:name="Grid Table 4 Accent 6" w:uiPriority="49"/>
+    <w:lsdException w:name="Grid Table 5 Dark Accent 6" w:uiPriority="50"/>
+    <w:lsdException w:name="Grid Table 6 Colorful Accent 6" w:uiPriority="51"/>
+    <w:lsdException w:name="Grid Table 7 Colorful Accent 6" w:uiPriority="52"/>
+    <w:lsdException w:name="List Table 1 Light" w:uiPriority="46"/>
+    <w:lsdException w:name="List Table 2" w:uiPriority="47"/>
+    <w:lsdException w:name="List Table 3" w:uiPriority="48"/>
+    <w:lsdException w:name="List Table 4" w:uiPriority="49"/>
+    <w:lsdException w:name="List Table 5 Dark" w:uiPriority="50"/>
+    <w:lsdException w:name="List Table 6 Colorful" w:uiPriority="51"/>
+    <w:lsdException w:name="List Table 7 Colorful" w:uiPriority="52"/>
+    <w:lsdException w:name="List Table 1 Light Accent 1" w:uiPriority="46"/>
+    <w:lsdException w:name="List Table 2 Accent 1" w:uiPriority="47"/>
+    <w:lsdException w:name="List Table 3 Accent 1" w:uiPriority="48"/>
+    <w:lsdException w:name="List Table 4 Accent 1" w:uiPriority="49"/>
+    <w:lsdException w:name="List Table 5 Dark Accent 1" w:uiPriority="50"/>
+    <w:lsdException w:name="List Table 6 Colorful Accent 1" w:uiPriority="51"/>
+    <w:lsdException w:name="List Table 7 Colorful Accent 1" w:uiPriority="52"/>
+    <w:lsdException w:name="List Table 1 Light Accent 2" w:uiPriority="46"/>
+    <w:lsdException w:name="List Table 2 Accent 2" w:uiPriority="47"/>
+    <w:lsdException w:name="List Table 3 Accent 2" w:uiPriority="48"/>
+    <w:lsdException w:name="List Table 4 Accent 2" w:uiPriority="49"/>
+    <w:lsdException w:name="List Table 5 Dark Accent 2" w:uiPriority="50"/>
+    <w:lsdException w:name="List Table 6 Colorful Accent 2" w:uiPriority="51"/>
+    <w:lsdException w:name="List Table 7 Colorful Accent 2" w:uiPriority="52"/>
+    <w:lsdException w:name="List Table 1 Light Accent 3" w:uiPriority="46"/>
+    <w:lsdException w:name="List Table 2 Accent 3" w:uiPriority="47"/>
+    <w:lsdException w:name="List Table 3 Accent 3" w:uiPriority="48"/>
+    <w:lsdException w:name="List Table 4 Accent 3" w:uiPriority="49"/>
+    <w:lsdException w:name="List Table 5 Dark Accent 3" w:uiPriority="50"/>
+    <w:lsdException w:name="List Table 6 Colorful Accent 3" w:uiPriority="51"/>
+    <w:lsdException w:name="List Table 7 Colorful Accent 3" w:uiPriority="52"/>
+    <w:lsdException w:name="List Table 1 Light Accent 4" w:uiPriority="46"/>
+    <w:lsdException w:name="List Table 2 Accent 4" w:uiPriority="47"/>
+    <w:lsdException w:name="List Table 3 Accent 4" w:uiPriority="48"/>
+    <w:lsdException w:name="List Table 4 Accent 4" w:uiPriority="49"/>
+    <w:lsdException w:name="List Table 5 Dark Accent 4" w:uiPriority="50"/>
+    <w:lsdException w:name="List Table 6 Colorful Accent 4" w:uiPriority="51"/>
+    <w:lsdException w:name="List Table 7 Colorful Accent 4" w:uiPriority="52"/>
+    <w:lsdException w:name="List Table 1 Light Accent 5" w:uiPriority="46"/>
+    <w:lsdException w:name="List Table 2 Accent 5" w:uiPriority="47"/>
+    <w:lsdException w:name="List Table 3 Accent 5" w:uiPriority="48"/>
+    <w:lsdException w:name="List Table 4 Accent 5" w:uiPriority="49"/>
+    <w:lsdException w:name="List Table 5 Dark Accent 5" w:uiPriority="50"/>
+    <w:lsdException w:name="List Table 6 Colorful Accent 5" w:uiPriority="51"/>
+    <w:lsdException w:name="List Table 7 Colorful Accent 5" w:uiPriority="52"/>
+    <w:lsdException w:name="List Table 1 Light Accent 6" w:uiPriority="46"/>
+    <w:lsdException w:name="List Table 2 Accent 6" w:uiPriority="47"/>
+    <w:lsdException w:name="List Table 3 Accent 6" w:uiPriority="48"/>
+    <w:lsdException w:name="List Table 4 Accent 6" w:uiPriority="49"/>
+    <w:lsdException w:name="List Table 5 Dark Accent 6" w:uiPriority="50"/>
+    <w:lsdException w:name="List Table 6 Colorful Accent 6" w:uiPriority="51"/>
+    <w:lsdException w:name="List Table 7 Colorful Accent 6" w:uiPriority="52"/>
+    <w:lsdException w:name="Mention" w:semiHidden="1" w:unhideWhenUsed="1"/>
+    <w:lsdException w:name="Smart Hyperlink" w:semiHidden="1" w:unhideWhenUsed="1"/>
+    <w:lsdException w:name="Hashtag" w:semiHidden="1" w:unhideWhenUsed="1"/>
+    <w:lsdException w:name="Unresolved Mention" w:semiHidden="1" w:unhideWhenUsed="1"/>
+    <w:lsdException w:name="Smart Link" w:semiHidden="1" w:unhideWhenUsed="1"/>
   </w:latentStyles>
   <w:style w:type="paragraph" w:default="1" w:styleId="Normal">
     <w:name w:val="Normal"/>
@@ -8108,550 +8575,8 @@
     <w:name w:val="apple-converted-space"/>
     <w:rsid w:val="0054375C"/>
   </w:style>
-  <w:style w:type="character" w:customStyle="1" w:styleId="UnresolvedMention">
-    <w:name w:val="Unresolved Mention"/>
-    <w:basedOn w:val="DefaultParagraphFont"/>
-    <w:uiPriority w:val="99"/>
-    <w:semiHidden/>
-    <w:unhideWhenUsed/>
-    <w:rsid w:val="00CC710A"/>
-    <w:rPr>
-      <w:color w:val="605E5C"/>
-      <w:shd w:val="clear" w:color="auto" w:fill="E1DFDD"/>
-    </w:rPr>
-  </w:style>
-</w:styles>
-</file>
-
-<file path=word/stylesWithEffects.xml><?xml version="1.0" encoding="utf-8"?>
-<w:styles xmlns:wpc="http://schemas.microsoft.com/office/word/2010/wordprocessingCanvas" xmlns:mc="http://schemas.openxmlformats.org/markup-compatibility/2006" xmlns:o="urn:schemas-microsoft-com:office:office" xmlns:r="http://schemas.openxmlformats.org/officeDocument/2006/relationships" xmlns:m="http://schemas.openxmlformats.org/officeDocument/2006/math" xmlns:v="urn:schemas-microsoft-com:vml" xmlns:wp14="http://schemas.microsoft.com/office/word/2010/wordprocessingDrawing" xmlns:wp="http://schemas.openxmlformats.org/drawingml/2006/wordprocessingDrawing" xmlns:w10="urn:schemas-microsoft-com:office:word" xmlns:w="http://schemas.openxmlformats.org/wordprocessingml/2006/main" xmlns:w14="http://schemas.microsoft.com/office/word/2010/wordml" xmlns:wpg="http://schemas.microsoft.com/office/word/2010/wordprocessingGroup" xmlns:wpi="http://schemas.microsoft.com/office/word/2010/wordprocessingInk" xmlns:wne="http://schemas.microsoft.com/office/word/2006/wordml" xmlns:wps="http://schemas.microsoft.com/office/word/2010/wordprocessingShape" mc:Ignorable="w14 wp14">
-  <w:docDefaults>
-    <w:rPrDefault>
-      <w:rPr>
-        <w:rFonts w:asciiTheme="minorHAnsi" w:eastAsiaTheme="minorEastAsia" w:hAnsiTheme="minorHAnsi" w:cstheme="minorBidi"/>
-        <w:sz w:val="24"/>
-        <w:szCs w:val="24"/>
-        <w:lang w:val="en-US" w:eastAsia="ja-JP" w:bidi="ar-SA"/>
-      </w:rPr>
-    </w:rPrDefault>
-    <w:pPrDefault/>
-  </w:docDefaults>
-  <w:latentStyles w:defLockedState="0" w:defUIPriority="99" w:defSemiHidden="1" w:defUnhideWhenUsed="1" w:defQFormat="0" w:count="267">
-    <w:lsdException w:name="Normal" w:semiHidden="0" w:uiPriority="0" w:unhideWhenUsed="0" w:qFormat="1"/>
-    <w:lsdException w:name="heading 1" w:semiHidden="0" w:uiPriority="9" w:unhideWhenUsed="0" w:qFormat="1"/>
-    <w:lsdException w:name="heading 2" w:uiPriority="9" w:qFormat="1"/>
-    <w:lsdException w:name="heading 3" w:uiPriority="9" w:qFormat="1"/>
-    <w:lsdException w:name="heading 4" w:uiPriority="9" w:unhideWhenUsed="0" w:qFormat="1"/>
-    <w:lsdException w:name="heading 5" w:uiPriority="9" w:unhideWhenUsed="0" w:qFormat="1"/>
-    <w:lsdException w:name="heading 6" w:uiPriority="9" w:unhideWhenUsed="0" w:qFormat="1"/>
-    <w:lsdException w:name="heading 7" w:uiPriority="9" w:unhideWhenUsed="0" w:qFormat="1"/>
-    <w:lsdException w:name="heading 8" w:uiPriority="9" w:unhideWhenUsed="0" w:qFormat="1"/>
-    <w:lsdException w:name="heading 9" w:uiPriority="9" w:unhideWhenUsed="0" w:qFormat="1"/>
-    <w:lsdException w:name="toc 1" w:uiPriority="39"/>
-    <w:lsdException w:name="toc 2" w:uiPriority="39"/>
-    <w:lsdException w:name="toc 3" w:uiPriority="39"/>
-    <w:lsdException w:name="toc 4" w:uiPriority="39"/>
-    <w:lsdException w:name="toc 5" w:uiPriority="39"/>
-    <w:lsdException w:name="toc 6" w:uiPriority="39"/>
-    <w:lsdException w:name="toc 7" w:uiPriority="39"/>
-    <w:lsdException w:name="toc 8" w:uiPriority="39"/>
-    <w:lsdException w:name="toc 9" w:uiPriority="39"/>
-    <w:lsdException w:name="caption" w:uiPriority="35" w:qFormat="1"/>
-    <w:lsdException w:name="List Bullet" w:semiHidden="0" w:unhideWhenUsed="0"/>
-    <w:lsdException w:name="Title" w:semiHidden="0" w:uiPriority="10" w:unhideWhenUsed="0" w:qFormat="1"/>
-    <w:lsdException w:name="Default Paragraph Font" w:uiPriority="1"/>
-    <w:lsdException w:name="Subtitle" w:semiHidden="0" w:uiPriority="11" w:unhideWhenUsed="0" w:qFormat="1"/>
-    <w:lsdException w:name="Strong" w:uiPriority="22" w:unhideWhenUsed="0" w:qFormat="1"/>
-    <w:lsdException w:name="Emphasis" w:semiHidden="0" w:uiPriority="11" w:unhideWhenUsed="0" w:qFormat="1"/>
-    <w:lsdException w:name="Table Grid" w:semiHidden="0" w:uiPriority="39" w:unhideWhenUsed="0"/>
-    <w:lsdException w:name="Placeholder Text" w:unhideWhenUsed="0"/>
-    <w:lsdException w:name="No Spacing" w:semiHidden="0" w:uiPriority="1" w:unhideWhenUsed="0" w:qFormat="1"/>
-    <w:lsdException w:name="Light Shading" w:semiHidden="0" w:uiPriority="60" w:unhideWhenUsed="0"/>
-    <w:lsdException w:name="Light List" w:semiHidden="0" w:uiPriority="61" w:unhideWhenUsed="0"/>
-    <w:lsdException w:name="Light Grid" w:semiHidden="0" w:uiPriority="62" w:unhideWhenUsed="0"/>
-    <w:lsdException w:name="Medium Shading 1" w:semiHidden="0" w:uiPriority="63" w:unhideWhenUsed="0"/>
-    <w:lsdException w:name="Medium Shading 2" w:semiHidden="0" w:uiPriority="64" w:unhideWhenUsed="0"/>
-    <w:lsdException w:name="Medium List 1" w:semiHidden="0" w:uiPriority="65" w:unhideWhenUsed="0"/>
-    <w:lsdException w:name="Medium List 2" w:semiHidden="0" w:uiPriority="66" w:unhideWhenUsed="0"/>
-    <w:lsdException w:name="Medium Grid 1" w:semiHidden="0" w:uiPriority="67" w:unhideWhenUsed="0"/>
-    <w:lsdException w:name="Medium Grid 2" w:semiHidden="0" w:uiPriority="68" w:unhideWhenUsed="0"/>
-    <w:lsdException w:name="Medium Grid 3" w:semiHidden="0" w:uiPriority="69" w:unhideWhenUsed="0"/>
-    <w:lsdException w:name="Dark List" w:semiHidden="0" w:uiPriority="70" w:unhideWhenUsed="0"/>
-    <w:lsdException w:name="Colorful Shading" w:semiHidden="0" w:uiPriority="71" w:unhideWhenUsed="0"/>
-    <w:lsdException w:name="Colorful List" w:semiHidden="0" w:uiPriority="72" w:unhideWhenUsed="0"/>
-    <w:lsdException w:name="Colorful Grid" w:semiHidden="0" w:uiPriority="73" w:unhideWhenUsed="0"/>
-    <w:lsdException w:name="Light Shading Accent 1" w:semiHidden="0" w:uiPriority="60" w:unhideWhenUsed="0"/>
-    <w:lsdException w:name="Light List Accent 1" w:semiHidden="0" w:uiPriority="61" w:unhideWhenUsed="0"/>
-    <w:lsdException w:name="Light Grid Accent 1" w:semiHidden="0" w:uiPriority="62" w:unhideWhenUsed="0"/>
-    <w:lsdException w:name="Medium Shading 1 Accent 1" w:semiHidden="0" w:uiPriority="63" w:unhideWhenUsed="0"/>
-    <w:lsdException w:name="Medium Shading 2 Accent 1" w:semiHidden="0" w:uiPriority="64" w:unhideWhenUsed="0"/>
-    <w:lsdException w:name="Medium List 1 Accent 1" w:semiHidden="0" w:uiPriority="65" w:unhideWhenUsed="0"/>
-    <w:lsdException w:name="Revision" w:unhideWhenUsed="0"/>
-    <w:lsdException w:name="List Paragraph" w:semiHidden="0" w:uiPriority="34" w:unhideWhenUsed="0" w:qFormat="1"/>
-    <w:lsdException w:name="Quote" w:uiPriority="29" w:unhideWhenUsed="0" w:qFormat="1"/>
-    <w:lsdException w:name="Intense Quote" w:uiPriority="30" w:unhideWhenUsed="0" w:qFormat="1"/>
-    <w:lsdException w:name="Medium List 2 Accent 1" w:semiHidden="0" w:uiPriority="66" w:unhideWhenUsed="0"/>
-    <w:lsdException w:name="Medium Grid 1 Accent 1" w:semiHidden="0" w:uiPriority="67" w:unhideWhenUsed="0"/>
-    <w:lsdException w:name="Medium Grid 2 Accent 1" w:semiHidden="0" w:uiPriority="68" w:unhideWhenUsed="0"/>
-    <w:lsdException w:name="Medium Grid 3 Accent 1" w:semiHidden="0" w:uiPriority="69" w:unhideWhenUsed="0"/>
-    <w:lsdException w:name="Dark List Accent 1" w:semiHidden="0" w:uiPriority="70" w:unhideWhenUsed="0"/>
-    <w:lsdException w:name="Colorful Shading Accent 1" w:semiHidden="0" w:uiPriority="71" w:unhideWhenUsed="0"/>
-    <w:lsdException w:name="Colorful List Accent 1" w:semiHidden="0" w:uiPriority="72" w:unhideWhenUsed="0"/>
-    <w:lsdException w:name="Colorful Grid Accent 1" w:semiHidden="0" w:uiPriority="73" w:unhideWhenUsed="0"/>
-    <w:lsdException w:name="Light Shading Accent 2" w:semiHidden="0" w:uiPriority="60" w:unhideWhenUsed="0"/>
-    <w:lsdException w:name="Light List Accent 2" w:semiHidden="0" w:uiPriority="61" w:unhideWhenUsed="0"/>
-    <w:lsdException w:name="Light Grid Accent 2" w:semiHidden="0" w:uiPriority="62" w:unhideWhenUsed="0"/>
-    <w:lsdException w:name="Medium Shading 1 Accent 2" w:semiHidden="0" w:uiPriority="63" w:unhideWhenUsed="0"/>
-    <w:lsdException w:name="Medium Shading 2 Accent 2" w:semiHidden="0" w:uiPriority="64" w:unhideWhenUsed="0"/>
-    <w:lsdException w:name="Medium List 1 Accent 2" w:semiHidden="0" w:uiPriority="65" w:unhideWhenUsed="0"/>
-    <w:lsdException w:name="Medium List 2 Accent 2" w:semiHidden="0" w:uiPriority="66" w:unhideWhenUsed="0"/>
-    <w:lsdException w:name="Medium Grid 1 Accent 2" w:semiHidden="0" w:uiPriority="67" w:unhideWhenUsed="0"/>
-    <w:lsdException w:name="Medium Grid 2 Accent 2" w:semiHidden="0" w:uiPriority="68" w:unhideWhenUsed="0"/>
-    <w:lsdException w:name="Medium Grid 3 Accent 2" w:semiHidden="0" w:uiPriority="69" w:unhideWhenUsed="0"/>
-    <w:lsdException w:name="Dark List Accent 2" w:semiHidden="0" w:uiPriority="70" w:unhideWhenUsed="0"/>
-    <w:lsdException w:name="Colorful Shading Accent 2" w:semiHidden="0" w:uiPriority="71" w:unhideWhenUsed="0"/>
-    <w:lsdException w:name="Colorful List Accent 2" w:semiHidden="0" w:uiPriority="72" w:unhideWhenUsed="0"/>
-    <w:lsdException w:name="Colorful Grid Accent 2" w:semiHidden="0" w:uiPriority="73" w:unhideWhenUsed="0"/>
-    <w:lsdException w:name="Light Shading Accent 3" w:semiHidden="0" w:uiPriority="60" w:unhideWhenUsed="0"/>
-    <w:lsdException w:name="Light List Accent 3" w:semiHidden="0" w:uiPriority="61" w:unhideWhenUsed="0"/>
-    <w:lsdException w:name="Light Grid Accent 3" w:semiHidden="0" w:uiPriority="62" w:unhideWhenUsed="0"/>
-    <w:lsdException w:name="Medium Shading 1 Accent 3" w:semiHidden="0" w:uiPriority="63" w:unhideWhenUsed="0"/>
-    <w:lsdException w:name="Medium Shading 2 Accent 3" w:semiHidden="0" w:uiPriority="64" w:unhideWhenUsed="0"/>
-    <w:lsdException w:name="Medium List 1 Accent 3" w:semiHidden="0" w:uiPriority="65" w:unhideWhenUsed="0"/>
-    <w:lsdException w:name="Medium List 2 Accent 3" w:semiHidden="0" w:uiPriority="66" w:unhideWhenUsed="0"/>
-    <w:lsdException w:name="Medium Grid 1 Accent 3" w:semiHidden="0" w:uiPriority="67" w:unhideWhenUsed="0"/>
-    <w:lsdException w:name="Medium Grid 2 Accent 3" w:semiHidden="0" w:uiPriority="68" w:unhideWhenUsed="0"/>
-    <w:lsdException w:name="Medium Grid 3 Accent 3" w:semiHidden="0" w:uiPriority="69" w:unhideWhenUsed="0"/>
-    <w:lsdException w:name="Dark List Accent 3" w:semiHidden="0" w:uiPriority="70" w:unhideWhenUsed="0"/>
-    <w:lsdException w:name="Colorful Shading Accent 3" w:semiHidden="0" w:uiPriority="71" w:unhideWhenUsed="0"/>
-    <w:lsdException w:name="Colorful List Accent 3" w:semiHidden="0" w:uiPriority="72" w:unhideWhenUsed="0"/>
-    <w:lsdException w:name="Colorful Grid Accent 3" w:semiHidden="0" w:uiPriority="73" w:unhideWhenUsed="0"/>
-    <w:lsdException w:name="Light Shading Accent 4" w:semiHidden="0" w:uiPriority="60" w:unhideWhenUsed="0"/>
-    <w:lsdException w:name="Light List Accent 4" w:semiHidden="0" w:uiPriority="61" w:unhideWhenUsed="0"/>
-    <w:lsdException w:name="Light Grid Accent 4" w:semiHidden="0" w:uiPriority="62" w:unhideWhenUsed="0"/>
-    <w:lsdException w:name="Medium Shading 1 Accent 4" w:semiHidden="0" w:uiPriority="63" w:unhideWhenUsed="0"/>
-    <w:lsdException w:name="Medium Shading 2 Accent 4" w:semiHidden="0" w:uiPriority="64" w:unhideWhenUsed="0"/>
-    <w:lsdException w:name="Medium List 1 Accent 4" w:semiHidden="0" w:uiPriority="65" w:unhideWhenUsed="0"/>
-    <w:lsdException w:name="Medium List 2 Accent 4" w:semiHidden="0" w:uiPriority="66" w:unhideWhenUsed="0"/>
-    <w:lsdException w:name="Medium Grid 1 Accent 4" w:semiHidden="0" w:uiPriority="67" w:unhideWhenUsed="0"/>
-    <w:lsdException w:name="Medium Grid 2 Accent 4" w:semiHidden="0" w:uiPriority="68" w:unhideWhenUsed="0"/>
-    <w:lsdException w:name="Medium Grid 3 Accent 4" w:semiHidden="0" w:uiPriority="69" w:unhideWhenUsed="0"/>
-    <w:lsdException w:name="Dark List Accent 4" w:semiHidden="0" w:uiPriority="70" w:unhideWhenUsed="0"/>
-    <w:lsdException w:name="Colorful Shading Accent 4" w:semiHidden="0" w:uiPriority="71" w:unhideWhenUsed="0"/>
-    <w:lsdException w:name="Colorful List Accent 4" w:semiHidden="0" w:uiPriority="72" w:unhideWhenUsed="0"/>
-    <w:lsdException w:name="Colorful Grid Accent 4" w:semiHidden="0" w:uiPriority="73" w:unhideWhenUsed="0"/>
-    <w:lsdException w:name="Light Shading Accent 5" w:semiHidden="0" w:uiPriority="60" w:unhideWhenUsed="0"/>
-    <w:lsdException w:name="Light List Accent 5" w:semiHidden="0" w:uiPriority="61" w:unhideWhenUsed="0"/>
-    <w:lsdException w:name="Light Grid Accent 5" w:semiHidden="0" w:uiPriority="62" w:unhideWhenUsed="0"/>
-    <w:lsdException w:name="Medium Shading 1 Accent 5" w:semiHidden="0" w:uiPriority="63" w:unhideWhenUsed="0"/>
-    <w:lsdException w:name="Medium Shading 2 Accent 5" w:semiHidden="0" w:uiPriority="64" w:unhideWhenUsed="0"/>
-    <w:lsdException w:name="Medium List 1 Accent 5" w:semiHidden="0" w:uiPriority="65" w:unhideWhenUsed="0"/>
-    <w:lsdException w:name="Medium List 2 Accent 5" w:semiHidden="0" w:uiPriority="66" w:unhideWhenUsed="0"/>
-    <w:lsdException w:name="Medium Grid 1 Accent 5" w:semiHidden="0" w:uiPriority="67" w:unhideWhenUsed="0"/>
-    <w:lsdException w:name="Medium Grid 2 Accent 5" w:semiHidden="0" w:uiPriority="68" w:unhideWhenUsed="0"/>
-    <w:lsdException w:name="Medium Grid 3 Accent 5" w:semiHidden="0" w:uiPriority="69" w:unhideWhenUsed="0"/>
-    <w:lsdException w:name="Dark List Accent 5" w:semiHidden="0" w:uiPriority="70" w:unhideWhenUsed="0"/>
-    <w:lsdException w:name="Colorful Shading Accent 5" w:semiHidden="0" w:uiPriority="71" w:unhideWhenUsed="0"/>
-    <w:lsdException w:name="Colorful List Accent 5" w:semiHidden="0" w:uiPriority="72" w:unhideWhenUsed="0"/>
-    <w:lsdException w:name="Colorful Grid Accent 5" w:semiHidden="0" w:uiPriority="73" w:unhideWhenUsed="0"/>
-    <w:lsdException w:name="Light Shading Accent 6" w:semiHidden="0" w:uiPriority="60" w:unhideWhenUsed="0"/>
-    <w:lsdException w:name="Light List Accent 6" w:semiHidden="0" w:uiPriority="61" w:unhideWhenUsed="0"/>
-    <w:lsdException w:name="Light Grid Accent 6" w:semiHidden="0" w:uiPriority="62" w:unhideWhenUsed="0"/>
-    <w:lsdException w:name="Medium Shading 1 Accent 6" w:semiHidden="0" w:uiPriority="63" w:unhideWhenUsed="0"/>
-    <w:lsdException w:name="Medium Shading 2 Accent 6" w:semiHidden="0" w:uiPriority="64" w:unhideWhenUsed="0"/>
-    <w:lsdException w:name="Medium List 1 Accent 6" w:semiHidden="0" w:uiPriority="65" w:unhideWhenUsed="0"/>
-    <w:lsdException w:name="Medium List 2 Accent 6" w:semiHidden="0" w:uiPriority="66" w:unhideWhenUsed="0"/>
-    <w:lsdException w:name="Medium Grid 1 Accent 6" w:semiHidden="0" w:uiPriority="67" w:unhideWhenUsed="0"/>
-    <w:lsdException w:name="Medium Grid 2 Accent 6" w:semiHidden="0" w:uiPriority="68" w:unhideWhenUsed="0"/>
-    <w:lsdException w:name="Medium Grid 3 Accent 6" w:semiHidden="0" w:uiPriority="69" w:unhideWhenUsed="0"/>
-    <w:lsdException w:name="Dark List Accent 6" w:semiHidden="0" w:uiPriority="70" w:unhideWhenUsed="0"/>
-    <w:lsdException w:name="Colorful Shading Accent 6" w:semiHidden="0" w:uiPriority="71" w:unhideWhenUsed="0"/>
-    <w:lsdException w:name="Colorful List Accent 6" w:semiHidden="0" w:uiPriority="72" w:unhideWhenUsed="0"/>
-    <w:lsdException w:name="Colorful Grid Accent 6" w:semiHidden="0" w:uiPriority="73" w:unhideWhenUsed="0"/>
-    <w:lsdException w:name="Subtle Emphasis" w:uiPriority="19" w:unhideWhenUsed="0" w:qFormat="1"/>
-    <w:lsdException w:name="Intense Emphasis" w:uiPriority="21" w:unhideWhenUsed="0" w:qFormat="1"/>
-    <w:lsdException w:name="Subtle Reference" w:uiPriority="31" w:unhideWhenUsed="0" w:qFormat="1"/>
-    <w:lsdException w:name="Intense Reference" w:uiPriority="32" w:unhideWhenUsed="0" w:qFormat="1"/>
-    <w:lsdException w:name="Book Title" w:uiPriority="33" w:unhideWhenUsed="0" w:qFormat="1"/>
-    <w:lsdException w:name="Bibliography" w:uiPriority="37"/>
-    <w:lsdException w:name="TOC Heading" w:uiPriority="39" w:qFormat="1"/>
-  </w:latentStyles>
-  <w:style w:type="paragraph" w:default="1" w:styleId="Normal">
-    <w:name w:val="Normal"/>
-    <w:qFormat/>
-    <w:rsid w:val="00572086"/>
-    <w:pPr>
-      <w:ind w:right="360"/>
-    </w:pPr>
-    <w:rPr>
-      <w:sz w:val="22"/>
-    </w:rPr>
-  </w:style>
-  <w:style w:type="paragraph" w:styleId="Heading1">
-    <w:name w:val="heading 1"/>
-    <w:basedOn w:val="Normal"/>
-    <w:next w:val="Normal"/>
-    <w:link w:val="Heading1Char"/>
-    <w:uiPriority w:val="9"/>
-    <w:qFormat/>
-    <w:rsid w:val="00AC5509"/>
-    <w:pPr>
-      <w:keepNext/>
-      <w:keepLines/>
-      <w:outlineLvl w:val="0"/>
-    </w:pPr>
-    <w:rPr>
-      <w:rFonts w:asciiTheme="majorHAnsi" w:eastAsiaTheme="majorEastAsia" w:hAnsiTheme="majorHAnsi" w:cstheme="majorBidi"/>
-      <w:caps/>
-      <w:color w:val="FFFFFF" w:themeColor="background1"/>
-      <w:sz w:val="48"/>
-      <w:szCs w:val="32"/>
-    </w:rPr>
-  </w:style>
-  <w:style w:type="paragraph" w:styleId="Heading2">
-    <w:name w:val="heading 2"/>
-    <w:basedOn w:val="Normal"/>
-    <w:next w:val="Normal"/>
-    <w:link w:val="Heading2Char"/>
-    <w:uiPriority w:val="9"/>
-    <w:qFormat/>
-    <w:rsid w:val="00443E2D"/>
-    <w:pPr>
-      <w:keepNext/>
-      <w:keepLines/>
-      <w:pBdr>
-        <w:bottom w:val="single" w:sz="8" w:space="1" w:color="99CB38" w:themeColor="accent1"/>
-      </w:pBdr>
-      <w:spacing w:before="200" w:line="276" w:lineRule="auto"/>
-      <w:outlineLvl w:val="1"/>
-    </w:pPr>
-    <w:rPr>
-      <w:rFonts w:asciiTheme="majorHAnsi" w:eastAsiaTheme="majorEastAsia" w:hAnsiTheme="majorHAnsi" w:cstheme="majorBidi"/>
-      <w:b/>
-      <w:bCs/>
-      <w:caps/>
-      <w:sz w:val="26"/>
-      <w:szCs w:val="26"/>
-    </w:rPr>
-  </w:style>
-  <w:style w:type="paragraph" w:styleId="Heading3">
-    <w:name w:val="heading 3"/>
-    <w:basedOn w:val="Normal"/>
-    <w:next w:val="Normal"/>
-    <w:link w:val="Heading3Char"/>
-    <w:uiPriority w:val="9"/>
-    <w:semiHidden/>
-    <w:qFormat/>
-    <w:rsid w:val="00C51CF5"/>
-    <w:pPr>
-      <w:keepNext/>
-      <w:keepLines/>
-      <w:spacing w:before="40"/>
-      <w:outlineLvl w:val="2"/>
-    </w:pPr>
-    <w:rPr>
-      <w:rFonts w:asciiTheme="majorHAnsi" w:eastAsiaTheme="majorEastAsia" w:hAnsiTheme="majorHAnsi" w:cstheme="majorBidi"/>
-      <w:color w:val="4C661A" w:themeColor="accent1" w:themeShade="7F"/>
-    </w:rPr>
-  </w:style>
-  <w:style w:type="character" w:default="1" w:styleId="DefaultParagraphFont">
-    <w:name w:val="Default Paragraph Font"/>
-    <w:uiPriority w:val="1"/>
-    <w:semiHidden/>
-    <w:unhideWhenUsed/>
-  </w:style>
-  <w:style w:type="table" w:default="1" w:styleId="TableNormal">
-    <w:name w:val="Normal Table"/>
-    <w:uiPriority w:val="99"/>
-    <w:semiHidden/>
-    <w:unhideWhenUsed/>
-    <w:tblPr>
-      <w:tblInd w:w="0" w:type="dxa"/>
-      <w:tblCellMar>
-        <w:top w:w="0" w:type="dxa"/>
-        <w:left w:w="108" w:type="dxa"/>
-        <w:bottom w:w="0" w:type="dxa"/>
-        <w:right w:w="108" w:type="dxa"/>
-      </w:tblCellMar>
-    </w:tblPr>
-  </w:style>
-  <w:style w:type="numbering" w:default="1" w:styleId="NoList">
-    <w:name w:val="No List"/>
-    <w:uiPriority w:val="99"/>
-    <w:semiHidden/>
-    <w:unhideWhenUsed/>
-  </w:style>
-  <w:style w:type="character" w:customStyle="1" w:styleId="Heading2Char">
-    <w:name w:val="Heading 2 Char"/>
-    <w:basedOn w:val="DefaultParagraphFont"/>
-    <w:link w:val="Heading2"/>
-    <w:uiPriority w:val="9"/>
-    <w:rsid w:val="00443E2D"/>
-    <w:rPr>
-      <w:rFonts w:asciiTheme="majorHAnsi" w:eastAsiaTheme="majorEastAsia" w:hAnsiTheme="majorHAnsi" w:cstheme="majorBidi"/>
-      <w:b/>
-      <w:bCs/>
-      <w:caps/>
-      <w:sz w:val="26"/>
-      <w:szCs w:val="26"/>
-    </w:rPr>
-  </w:style>
-  <w:style w:type="paragraph" w:styleId="Title">
-    <w:name w:val="Title"/>
-    <w:basedOn w:val="Normal"/>
-    <w:next w:val="Normal"/>
-    <w:link w:val="TitleChar"/>
-    <w:uiPriority w:val="10"/>
-    <w:qFormat/>
-    <w:rsid w:val="00443E2D"/>
-    <w:pPr>
-      <w:spacing w:after="300"/>
-      <w:contextualSpacing/>
-      <w:jc w:val="center"/>
-    </w:pPr>
-    <w:rPr>
-      <w:rFonts w:asciiTheme="majorHAnsi" w:eastAsiaTheme="majorEastAsia" w:hAnsiTheme="majorHAnsi" w:cstheme="majorBidi"/>
-      <w:caps/>
-      <w:spacing w:val="5"/>
-      <w:kern w:val="28"/>
-      <w:sz w:val="72"/>
-      <w:szCs w:val="52"/>
-    </w:rPr>
-  </w:style>
-  <w:style w:type="character" w:customStyle="1" w:styleId="TitleChar">
-    <w:name w:val="Title Char"/>
-    <w:basedOn w:val="DefaultParagraphFont"/>
-    <w:link w:val="Title"/>
-    <w:uiPriority w:val="10"/>
-    <w:rsid w:val="00443E2D"/>
-    <w:rPr>
-      <w:rFonts w:asciiTheme="majorHAnsi" w:eastAsiaTheme="majorEastAsia" w:hAnsiTheme="majorHAnsi" w:cstheme="majorBidi"/>
-      <w:caps/>
-      <w:spacing w:val="5"/>
-      <w:kern w:val="28"/>
-      <w:sz w:val="72"/>
-      <w:szCs w:val="52"/>
-    </w:rPr>
-  </w:style>
-  <w:style w:type="character" w:styleId="Emphasis">
-    <w:name w:val="Emphasis"/>
-    <w:basedOn w:val="DefaultParagraphFont"/>
-    <w:uiPriority w:val="11"/>
-    <w:semiHidden/>
-    <w:qFormat/>
-    <w:rsid w:val="00B90CEF"/>
-    <w:rPr>
-      <w:i/>
-      <w:iCs/>
-    </w:rPr>
-  </w:style>
-  <w:style w:type="paragraph" w:styleId="ListParagraph">
-    <w:name w:val="List Paragraph"/>
-    <w:basedOn w:val="Normal"/>
-    <w:uiPriority w:val="34"/>
-    <w:qFormat/>
-    <w:rsid w:val="003B0DB8"/>
-    <w:pPr>
-      <w:ind w:left="720"/>
-      <w:contextualSpacing/>
-    </w:pPr>
-  </w:style>
-  <w:style w:type="paragraph" w:styleId="Header">
-    <w:name w:val="header"/>
-    <w:basedOn w:val="Normal"/>
-    <w:link w:val="HeaderChar"/>
-    <w:uiPriority w:val="99"/>
-    <w:semiHidden/>
-    <w:rsid w:val="00C51CF5"/>
-    <w:pPr>
-      <w:tabs>
-        <w:tab w:val="center" w:pos="4680"/>
-        <w:tab w:val="right" w:pos="9360"/>
-      </w:tabs>
-    </w:pPr>
-  </w:style>
-  <w:style w:type="character" w:customStyle="1" w:styleId="HeaderChar">
-    <w:name w:val="Header Char"/>
-    <w:basedOn w:val="DefaultParagraphFont"/>
-    <w:link w:val="Header"/>
-    <w:uiPriority w:val="99"/>
-    <w:semiHidden/>
-    <w:rsid w:val="00153B84"/>
-  </w:style>
-  <w:style w:type="paragraph" w:styleId="Footer">
-    <w:name w:val="footer"/>
-    <w:basedOn w:val="Normal"/>
-    <w:link w:val="FooterChar"/>
-    <w:uiPriority w:val="99"/>
-    <w:rsid w:val="00C51CF5"/>
-    <w:pPr>
-      <w:tabs>
-        <w:tab w:val="center" w:pos="4680"/>
-        <w:tab w:val="right" w:pos="9360"/>
-      </w:tabs>
-    </w:pPr>
-  </w:style>
-  <w:style w:type="character" w:customStyle="1" w:styleId="FooterChar">
-    <w:name w:val="Footer Char"/>
-    <w:basedOn w:val="DefaultParagraphFont"/>
-    <w:link w:val="Footer"/>
-    <w:uiPriority w:val="99"/>
-    <w:rsid w:val="00572086"/>
-    <w:rPr>
-      <w:sz w:val="22"/>
-    </w:rPr>
-  </w:style>
-  <w:style w:type="character" w:customStyle="1" w:styleId="Heading3Char">
-    <w:name w:val="Heading 3 Char"/>
-    <w:basedOn w:val="DefaultParagraphFont"/>
-    <w:link w:val="Heading3"/>
-    <w:uiPriority w:val="9"/>
-    <w:semiHidden/>
-    <w:rsid w:val="00572086"/>
-    <w:rPr>
-      <w:rFonts w:asciiTheme="majorHAnsi" w:eastAsiaTheme="majorEastAsia" w:hAnsiTheme="majorHAnsi" w:cstheme="majorBidi"/>
-      <w:color w:val="4C661A" w:themeColor="accent1" w:themeShade="7F"/>
-      <w:sz w:val="22"/>
-    </w:rPr>
-  </w:style>
-  <w:style w:type="paragraph" w:styleId="Date">
-    <w:name w:val="Date"/>
-    <w:basedOn w:val="Normal"/>
-    <w:next w:val="Normal"/>
-    <w:link w:val="DateChar"/>
-    <w:uiPriority w:val="99"/>
-    <w:rsid w:val="00C51CF5"/>
-    <w:rPr>
-      <w:sz w:val="18"/>
-      <w:szCs w:val="22"/>
-    </w:rPr>
-  </w:style>
-  <w:style w:type="character" w:customStyle="1" w:styleId="DateChar">
-    <w:name w:val="Date Char"/>
-    <w:basedOn w:val="DefaultParagraphFont"/>
-    <w:link w:val="Date"/>
-    <w:uiPriority w:val="99"/>
-    <w:rsid w:val="00C51CF5"/>
-    <w:rPr>
-      <w:sz w:val="18"/>
-      <w:szCs w:val="22"/>
-    </w:rPr>
-  </w:style>
-  <w:style w:type="character" w:styleId="Hyperlink">
-    <w:name w:val="Hyperlink"/>
-    <w:basedOn w:val="DefaultParagraphFont"/>
-    <w:uiPriority w:val="99"/>
-    <w:unhideWhenUsed/>
-    <w:rsid w:val="00AC5509"/>
-    <w:rPr>
-      <w:color w:val="31521B" w:themeColor="accent2" w:themeShade="80"/>
-      <w:u w:val="single"/>
-    </w:rPr>
-  </w:style>
-  <w:style w:type="character" w:styleId="PlaceholderText">
-    <w:name w:val="Placeholder Text"/>
-    <w:basedOn w:val="DefaultParagraphFont"/>
-    <w:uiPriority w:val="99"/>
-    <w:semiHidden/>
-    <w:rsid w:val="00C51CF5"/>
-    <w:rPr>
-      <w:color w:val="808080"/>
-    </w:rPr>
-  </w:style>
-  <w:style w:type="paragraph" w:styleId="Subtitle">
-    <w:name w:val="Subtitle"/>
-    <w:basedOn w:val="Normal"/>
-    <w:next w:val="Normal"/>
-    <w:link w:val="SubtitleChar"/>
-    <w:uiPriority w:val="11"/>
-    <w:qFormat/>
-    <w:rsid w:val="00443E2D"/>
-    <w:pPr>
-      <w:spacing w:after="360"/>
-      <w:jc w:val="center"/>
-    </w:pPr>
-    <w:rPr>
-      <w:spacing w:val="19"/>
-      <w:w w:val="86"/>
-      <w:sz w:val="32"/>
-      <w:szCs w:val="28"/>
-      <w:fitText w:val="2160" w:id="1744560130"/>
-    </w:rPr>
-  </w:style>
-  <w:style w:type="character" w:customStyle="1" w:styleId="SubtitleChar">
-    <w:name w:val="Subtitle Char"/>
-    <w:basedOn w:val="DefaultParagraphFont"/>
-    <w:link w:val="Subtitle"/>
-    <w:uiPriority w:val="11"/>
-    <w:rsid w:val="00443E2D"/>
-    <w:rPr>
-      <w:spacing w:val="19"/>
-      <w:w w:val="86"/>
-      <w:sz w:val="32"/>
-      <w:szCs w:val="28"/>
-      <w:fitText w:val="2160" w:id="1744560130"/>
-    </w:rPr>
-  </w:style>
-  <w:style w:type="character" w:customStyle="1" w:styleId="Heading1Char">
-    <w:name w:val="Heading 1 Char"/>
-    <w:basedOn w:val="DefaultParagraphFont"/>
-    <w:link w:val="Heading1"/>
-    <w:uiPriority w:val="9"/>
-    <w:rsid w:val="00AC5509"/>
-    <w:rPr>
-      <w:rFonts w:asciiTheme="majorHAnsi" w:eastAsiaTheme="majorEastAsia" w:hAnsiTheme="majorHAnsi" w:cstheme="majorBidi"/>
-      <w:caps/>
-      <w:color w:val="FFFFFF" w:themeColor="background1"/>
-      <w:sz w:val="48"/>
-      <w:szCs w:val="32"/>
-    </w:rPr>
-  </w:style>
-  <w:style w:type="character" w:customStyle="1" w:styleId="UnresolvedMention1">
-    <w:name w:val="Unresolved Mention1"/>
-    <w:basedOn w:val="DefaultParagraphFont"/>
-    <w:uiPriority w:val="99"/>
-    <w:semiHidden/>
-    <w:rsid w:val="005D47DE"/>
-    <w:rPr>
-      <w:color w:val="808080"/>
-      <w:shd w:val="clear" w:color="auto" w:fill="E6E6E6"/>
-    </w:rPr>
-  </w:style>
-  <w:style w:type="paragraph" w:customStyle="1" w:styleId="ProfileText">
-    <w:name w:val="Profile Text"/>
-    <w:basedOn w:val="Normal"/>
-    <w:qFormat/>
-    <w:rsid w:val="00443E2D"/>
-  </w:style>
-  <w:style w:type="paragraph" w:customStyle="1" w:styleId="ContactDetails">
-    <w:name w:val="Contact Details"/>
-    <w:basedOn w:val="Normal"/>
-    <w:qFormat/>
-    <w:rsid w:val="00443E2D"/>
-  </w:style>
-  <w:style w:type="paragraph" w:styleId="NormalWeb">
-    <w:name w:val="Normal (Web)"/>
-    <w:basedOn w:val="Normal"/>
-    <w:uiPriority w:val="99"/>
-    <w:semiHidden/>
-    <w:unhideWhenUsed/>
-    <w:rsid w:val="00C63B16"/>
-    <w:pPr>
-      <w:spacing w:before="100" w:beforeAutospacing="1" w:after="100" w:afterAutospacing="1"/>
-      <w:ind w:right="0"/>
-    </w:pPr>
-    <w:rPr>
-      <w:rFonts w:ascii="Times New Roman" w:hAnsi="Times New Roman" w:cs="Times New Roman"/>
-      <w:sz w:val="24"/>
-      <w:lang w:eastAsia="en-US"/>
-    </w:rPr>
-  </w:style>
-  <w:style w:type="character" w:customStyle="1" w:styleId="apple-converted-space">
-    <w:name w:val="apple-converted-space"/>
-    <w:rsid w:val="0054375C"/>
-  </w:style>
-  <w:style w:type="character" w:customStyle="1" w:styleId="UnresolvedMention">
-    <w:name w:val="Unresolved Mention"/>
+  <w:style w:type="character" w:customStyle="1" w:styleId="UnresolvedMention2">
+    <w:name w:val="Unresolved Mention2"/>
     <w:basedOn w:val="DefaultParagraphFont"/>
     <w:uiPriority w:val="99"/>
     <w:semiHidden/>
@@ -8920,7 +8845,7 @@
   <a:extraClrSchemeLst/>
   <a:extLst>
     <a:ext uri="{05A4C25C-085E-4340-85A3-A5531E510DB2}">
-      <thm15:themeFamily xmlns="" xmlns:thm15="http://schemas.microsoft.com/office/thememl/2012/main" name="Office Theme" id="{62F939B6-93AF-4DB8-9C6B-D6C7DFDC589F}" vid="{4A3C46E8-61CC-4603-A589-7422A47A8E4A}"/>
+      <thm15:themeFamily xmlns:thm15="http://schemas.microsoft.com/office/thememl/2012/main" name="Office Theme" id="{62F939B6-93AF-4DB8-9C6B-D6C7DFDC589F}" vid="{4A3C46E8-61CC-4603-A589-7422A47A8E4A}"/>
     </a:ext>
   </a:extLst>
 </a:theme>
@@ -8936,12 +8861,7 @@
 </file>
 
 <file path=customXml/item2.xml><?xml version="1.0" encoding="utf-8"?>
-<p:properties xmlns:p="http://schemas.microsoft.com/office/2006/metadata/properties" xmlns:xsi="http://www.w3.org/2001/XMLSchema-instance" xmlns:pc="http://schemas.microsoft.com/office/infopath/2007/PartnerControls">
-  <documentManagement>
-    <_ip_UnifiedCompliancePolicyUIAction xmlns="http://schemas.microsoft.com/sharepoint/v3" xsi:nil="true"/>
-    <_ip_UnifiedCompliancePolicyProperties xmlns="http://schemas.microsoft.com/sharepoint/v3" xsi:nil="true"/>
-  </documentManagement>
-</p:properties>
+<b:Sources xmlns:b="http://schemas.openxmlformats.org/officeDocument/2006/bibliography" xmlns="http://schemas.openxmlformats.org/officeDocument/2006/bibliography" SelectedStyle="\APASixthEditionOfficeOnline.xsl" StyleName="APA" Version="6"/>
 </file>
 
 <file path=customXml/item3.xml><?xml version="1.0" encoding="utf-8"?>
@@ -9165,7 +9085,12 @@
 </file>
 
 <file path=customXml/item4.xml><?xml version="1.0" encoding="utf-8"?>
-<b:Sources xmlns:b="http://schemas.openxmlformats.org/officeDocument/2006/bibliography" xmlns="http://schemas.openxmlformats.org/officeDocument/2006/bibliography" SelectedStyle="\APASixthEditionOfficeOnline.xsl" StyleName="APA" Version="6"/>
+<p:properties xmlns:p="http://schemas.microsoft.com/office/2006/metadata/properties" xmlns:xsi="http://www.w3.org/2001/XMLSchema-instance" xmlns:pc="http://schemas.microsoft.com/office/infopath/2007/PartnerControls">
+  <documentManagement>
+    <_ip_UnifiedCompliancePolicyUIAction xmlns="http://schemas.microsoft.com/sharepoint/v3" xsi:nil="true"/>
+    <_ip_UnifiedCompliancePolicyProperties xmlns="http://schemas.microsoft.com/sharepoint/v3" xsi:nil="true"/>
+  </documentManagement>
+</p:properties>
 </file>
 
 <file path=customXml/itemProps1.xml><?xml version="1.0" encoding="utf-8"?>
@@ -9177,19 +9102,9 @@
 </file>
 
 <file path=customXml/itemProps2.xml><?xml version="1.0" encoding="utf-8"?>
-<ds:datastoreItem xmlns:ds="http://schemas.openxmlformats.org/officeDocument/2006/customXml" ds:itemID="{2527A47F-0417-412B-B449-2856C38608BB}">
+<ds:datastoreItem xmlns:ds="http://schemas.openxmlformats.org/officeDocument/2006/customXml" ds:itemID="{87C56F81-610A-472B-A013-470415BABFAC}">
   <ds:schemaRefs>
-    <ds:schemaRef ds:uri="http://purl.org/dc/dcmitype/"/>
-    <ds:schemaRef ds:uri="6dc4bcd6-49db-4c07-9060-8acfc67cef9f"/>
-    <ds:schemaRef ds:uri="http://schemas.microsoft.com/office/infopath/2007/PartnerControls"/>
-    <ds:schemaRef ds:uri="http://purl.org/dc/elements/1.1/"/>
-    <ds:schemaRef ds:uri="fb0879af-3eba-417a-a55a-ffe6dcd6ca77"/>
-    <ds:schemaRef ds:uri="http://schemas.microsoft.com/office/2006/metadata/properties"/>
-    <ds:schemaRef ds:uri="http://schemas.microsoft.com/office/2006/documentManagement/types"/>
-    <ds:schemaRef ds:uri="http://purl.org/dc/terms/"/>
-    <ds:schemaRef ds:uri="http://schemas.openxmlformats.org/package/2006/metadata/core-properties"/>
-    <ds:schemaRef ds:uri="http://schemas.microsoft.com/sharepoint/v3"/>
-    <ds:schemaRef ds:uri="http://www.w3.org/XML/1998/namespace"/>
+    <ds:schemaRef ds:uri="http://schemas.openxmlformats.org/officeDocument/2006/bibliography"/>
   </ds:schemaRefs>
 </ds:datastoreItem>
 </file>
@@ -9215,9 +9130,11 @@
 </file>
 
 <file path=customXml/itemProps4.xml><?xml version="1.0" encoding="utf-8"?>
-<ds:datastoreItem xmlns:ds="http://schemas.openxmlformats.org/officeDocument/2006/customXml" ds:itemID="{87C56F81-610A-472B-A013-470415BABFAC}">
+<ds:datastoreItem xmlns:ds="http://schemas.openxmlformats.org/officeDocument/2006/customXml" ds:itemID="{2527A47F-0417-412B-B449-2856C38608BB}">
   <ds:schemaRefs>
-    <ds:schemaRef ds:uri="http://schemas.openxmlformats.org/officeDocument/2006/bibliography"/>
+    <ds:schemaRef ds:uri="http://schemas.microsoft.com/office/2006/metadata/properties"/>
+    <ds:schemaRef ds:uri="http://schemas.microsoft.com/office/infopath/2007/PartnerControls"/>
+    <ds:schemaRef ds:uri="http://schemas.microsoft.com/sharepoint/v3"/>
   </ds:schemaRefs>
 </ds:datastoreItem>
 </file>
</xml_diff>